<commit_message>
Updates - including adding back international data
</commit_message>
<xml_diff>
--- a/tracking_updates.docx
+++ b/tracking_updates.docx
@@ -32,9 +32,20 @@
       <w:r>
         <w:rPr>
           <w:rFonts w:eastAsia="Times New Roman"/>
-          <w:color w:val="174E86"/>
-        </w:rPr>
-        <w:t>Count level flows are available in the other tabs/ drop down options</w:t>
+        </w:rPr>
+        <w:t>Count</w:t>
+      </w:r>
+      <w:r>
+        <w:rPr>
+          <w:rFonts w:eastAsia="Times New Roman"/>
+        </w:rPr>
+        <w:t>y</w:t>
+      </w:r>
+      <w:r>
+        <w:rPr>
+          <w:rFonts w:eastAsia="Times New Roman"/>
+        </w:rPr>
+        <w:t xml:space="preserve"> level flows are available in the other tabs/ drop down options</w:t>
       </w:r>
     </w:p>
     <w:p>
@@ -50,7 +61,6 @@
       <w:r>
         <w:rPr>
           <w:rFonts w:eastAsia="Times New Roman"/>
-          <w:color w:val="174E86"/>
         </w:rPr>
         <w:t>In the ITTS county to county tab one can see county flows</w:t>
       </w:r>
@@ -68,7 +78,6 @@
       <w:r>
         <w:rPr>
           <w:rFonts w:eastAsia="Times New Roman"/>
-          <w:color w:val="174E86"/>
         </w:rPr>
         <w:t>In the ITTS County to state one can see how a county trades with other states</w:t>
       </w:r>
@@ -86,35 +95,30 @@
       <w:r>
         <w:rPr>
           <w:rFonts w:eastAsia="Times New Roman"/>
-          <w:color w:val="174E86"/>
         </w:rPr>
         <w:t>Proposed c</w:t>
       </w:r>
       <w:r>
         <w:rPr>
           <w:rFonts w:eastAsia="Times New Roman"/>
-          <w:color w:val="174E86"/>
         </w:rPr>
         <w:t xml:space="preserve">hange: </w:t>
       </w:r>
       <w:r>
         <w:rPr>
           <w:rFonts w:eastAsia="Times New Roman"/>
-          <w:color w:val="174E86"/>
         </w:rPr>
         <w:t>Change tab text</w:t>
       </w:r>
       <w:r>
         <w:rPr>
           <w:rFonts w:eastAsia="Times New Roman"/>
-          <w:color w:val="174E86"/>
         </w:rPr>
         <w:t xml:space="preserve"> to better orient users to the</w:t>
       </w:r>
       <w:r>
         <w:rPr>
           <w:rFonts w:eastAsia="Times New Roman"/>
-          <w:color w:val="174E86"/>
         </w:rPr>
         <w:t xml:space="preserve"> page content</w:t>
       </w:r>
@@ -132,49 +136,42 @@
       <w:r>
         <w:rPr>
           <w:rFonts w:eastAsia="Times New Roman"/>
-          <w:color w:val="174E86"/>
         </w:rPr>
         <w:t>Proposed change</w:t>
       </w:r>
       <w:r>
         <w:rPr>
           <w:rFonts w:eastAsia="Times New Roman"/>
-          <w:color w:val="174E86"/>
         </w:rPr>
         <w:t xml:space="preserve">: </w:t>
       </w:r>
       <w:r>
         <w:rPr>
           <w:rFonts w:eastAsia="Times New Roman"/>
-          <w:color w:val="174E86"/>
         </w:rPr>
         <w:t>Change</w:t>
       </w:r>
       <w:r>
         <w:rPr>
           <w:rFonts w:eastAsia="Times New Roman"/>
-          <w:color w:val="174E86"/>
         </w:rPr>
         <w:t xml:space="preserve"> welcome</w:t>
       </w:r>
       <w:r>
         <w:rPr>
           <w:rFonts w:eastAsia="Times New Roman"/>
-          <w:color w:val="174E86"/>
         </w:rPr>
         <w:t xml:space="preserve"> tab/start user in welcome</w:t>
       </w:r>
       <w:r>
         <w:rPr>
           <w:rFonts w:eastAsia="Times New Roman"/>
-          <w:color w:val="174E86"/>
         </w:rPr>
         <w:t xml:space="preserve"> to better explain </w:t>
       </w:r>
       <w:r>
         <w:rPr>
           <w:rFonts w:eastAsia="Times New Roman"/>
-          <w:color w:val="174E86"/>
         </w:rPr>
         <w:t xml:space="preserve">aspects of the tool </w:t>
       </w:r>
@@ -201,14 +198,7 @@
         <w:rPr>
           <w:rFonts w:eastAsia="Times New Roman"/>
         </w:rPr>
-        <w:t>Show all counties in the drop-down menu and place them in alphabetical order by state. Currently, users aren't able to scroll through the full list of counties though they can select them on the map.</w:t>
-      </w:r>
-      <w:r>
-        <w:rPr>
-          <w:rFonts w:eastAsia="Times New Roman"/>
-          <w:color w:val="000000"/>
-        </w:rPr>
-        <w:t> </w:t>
+        <w:t>Show all counties in the drop-down menu and place them in alphabetical order by state. Currently, users aren't able to scroll through the full list of counties though they can select them on the map. </w:t>
       </w:r>
       <w:r>
         <w:rPr>
@@ -232,7 +222,6 @@
           <w:rFonts w:eastAsia="Times New Roman"/>
           <w:b/>
           <w:bCs/>
-          <w:color w:val="C82613"/>
         </w:rPr>
         <w:t>Seth - fixed</w:t>
       </w:r>
@@ -241,7 +230,6 @@
           <w:rFonts w:eastAsia="Times New Roman"/>
           <w:b/>
           <w:bCs/>
-          <w:color w:val="C82613"/>
         </w:rPr>
         <w:t xml:space="preserve"> by expanding maximum allowable inputs</w:t>
       </w:r>
@@ -274,7 +262,6 @@
           <w:rFonts w:eastAsia="Times New Roman"/>
           <w:b/>
           <w:bCs/>
-          <w:color w:val="000000"/>
         </w:rPr>
         <w:t> </w:t>
       </w:r>
@@ -294,7 +281,6 @@
           <w:rFonts w:eastAsia="Times New Roman"/>
           <w:b/>
           <w:bCs/>
-          <w:color w:val="C82613"/>
         </w:rPr>
         <w:t>Seth -fixed by adding units to all graphs in the map</w:t>
       </w:r>
@@ -320,28 +306,23 @@
           <w:numId w:val="9"/>
         </w:numPr>
         <w:rPr>
-          <w:rFonts w:eastAsia="Times New Roman"/>
-        </w:rPr>
-      </w:pPr>
-      <w:r>
-        <w:rPr>
-          <w:rFonts w:eastAsia="Times New Roman"/>
-        </w:rPr>
-        <w:t>Add the option to select the ITTS region to the scenario analyzer. (I know we intentionally omitted this for performance.)</w:t>
-      </w:r>
-      <w:r>
-        <w:rPr>
-          <w:rFonts w:eastAsia="Times New Roman"/>
-          <w:color w:val="000000"/>
-        </w:rPr>
-        <w:t> </w:t>
+          <w:rStyle w:val="Hyperlink"/>
+          <w:rFonts w:eastAsia="Times New Roman"/>
+          <w:color w:val="auto"/>
+          <w:u w:val="none"/>
+        </w:rPr>
+      </w:pPr>
+      <w:r>
+        <w:rPr>
+          <w:rFonts w:eastAsia="Times New Roman"/>
+        </w:rPr>
+        <w:t>Add the option to select the ITTS region to the scenario analyzer. (I know we intentionally omitted this for performance.) </w:t>
       </w:r>
       <w:r>
         <w:rPr>
           <w:rFonts w:eastAsia="Times New Roman"/>
           <w:b/>
           <w:bCs/>
-          <w:color w:val="C82613"/>
         </w:rPr>
         <w:t xml:space="preserve">– </w:t>
       </w:r>
@@ -352,6 +333,7 @@
             <w:rFonts w:eastAsia="Times New Roman"/>
             <w:b/>
             <w:bCs/>
+            <w:color w:val="auto"/>
           </w:rPr>
           <w:t>@Seth LaRue</w:t>
         </w:r>
@@ -359,6 +341,25 @@
     </w:p>
     <w:p>
       <w:pPr>
+        <w:numPr>
+          <w:ilvl w:val="1"/>
+          <w:numId w:val="9"/>
+        </w:numPr>
+        <w:rPr>
+          <w:rFonts w:eastAsia="Times New Roman"/>
+          <w:b/>
+          <w:bCs/>
+        </w:rPr>
+      </w:pPr>
+      <w:r>
+        <w:t xml:space="preserve">Seth – fixed by adding </w:t>
+      </w:r>
+      <w:r>
+        <w:t>it back haha</w:t>
+      </w:r>
+    </w:p>
+    <w:p>
+      <w:pPr>
         <w:rPr>
           <w:rFonts w:eastAsia="Times New Roman"/>
         </w:rPr>
@@ -378,14 +379,7 @@
         <w:rPr>
           <w:rFonts w:eastAsia="Times New Roman"/>
         </w:rPr>
-        <w:t>Add back in the international tab. (Again, I know we intentionally removed this temporarily.)</w:t>
-      </w:r>
-      <w:r>
-        <w:rPr>
-          <w:rFonts w:eastAsia="Times New Roman"/>
-          <w:color w:val="000000"/>
-        </w:rPr>
-        <w:t> </w:t>
+        <w:t>Add back in the international tab. (Again, I know we intentionally removed this temporarily.) </w:t>
       </w:r>
     </w:p>
     <w:p>
@@ -394,56 +388,60 @@
           <w:ilvl w:val="1"/>
           <w:numId w:val="9"/>
         </w:numPr>
-        <w:spacing w:before="100" w:beforeAutospacing="1" w:after="100" w:afterAutospacing="1"/>
-        <w:rPr>
-          <w:rFonts w:eastAsia="Times New Roman"/>
-          <w:color w:val="C82613"/>
-        </w:rPr>
-      </w:pPr>
-      <w:r>
-        <w:rPr>
-          <w:rFonts w:eastAsia="Times New Roman"/>
-          <w:color w:val="C82613"/>
-        </w:rPr>
-        <w:t xml:space="preserve">Data Processing – </w:t>
+        <w:rPr>
+          <w:rFonts w:eastAsia="Times New Roman"/>
+        </w:rPr>
+      </w:pPr>
+      <w:r>
+        <w:rPr>
+          <w:rFonts w:eastAsia="Times New Roman"/>
+        </w:rPr>
+        <w:t xml:space="preserve">Data has been updated (thanks Chris) </w:t>
+      </w:r>
+    </w:p>
+    <w:p>
+      <w:pPr>
+        <w:numPr>
+          <w:ilvl w:val="2"/>
+          <w:numId w:val="9"/>
+        </w:numPr>
+        <w:rPr>
+          <w:rFonts w:eastAsia="Times New Roman"/>
+        </w:rPr>
+      </w:pPr>
+      <w:r>
+        <w:rPr>
+          <w:rFonts w:eastAsia="Times New Roman"/>
+        </w:rPr>
+        <w:t xml:space="preserve">Need to fix table/charts and implement scenarios? </w:t>
+      </w:r>
+    </w:p>
+    <w:p>
+      <w:pPr>
+        <w:numPr>
+          <w:ilvl w:val="0"/>
+          <w:numId w:val="9"/>
+        </w:numPr>
+        <w:rPr>
+          <w:rStyle w:val="Hyperlink"/>
+          <w:rFonts w:eastAsia="Times New Roman"/>
+          <w:color w:val="auto"/>
+          <w:u w:val="none"/>
+        </w:rPr>
+      </w:pPr>
+      <w:r>
+        <w:rPr>
+          <w:rFonts w:eastAsia="Times New Roman"/>
+        </w:rPr>
+        <w:t>Drop "scenario" from the name of the first tab so user's aren't confused about which one has the scenario planning component. </w:t>
       </w:r>
       <w:r>
         <w:rPr>
           <w:rFonts w:eastAsia="Times New Roman"/>
           <w:b/>
           <w:bCs/>
-          <w:color w:val="C82613"/>
-        </w:rPr>
-        <w:t>To be discussed </w:t>
-      </w:r>
-    </w:p>
-    <w:p>
-      <w:pPr>
-        <w:numPr>
-          <w:ilvl w:val="1"/>
-          <w:numId w:val="9"/>
-        </w:numPr>
-        <w:spacing w:before="100" w:beforeAutospacing="1" w:after="100" w:afterAutospacing="1"/>
-        <w:rPr>
-          <w:rFonts w:eastAsia="Times New Roman"/>
-          <w:color w:val="C82613"/>
-        </w:rPr>
-      </w:pPr>
-      <w:r>
-        <w:rPr>
-          <w:rFonts w:eastAsia="Times New Roman"/>
-          <w:color w:val="C82613"/>
-        </w:rPr>
-        <w:t>Edits to tool –</w:t>
-      </w:r>
-      <w:r>
-        <w:rPr>
-          <w:rFonts w:eastAsia="Times New Roman"/>
-          <w:b/>
-          <w:bCs/>
-          <w:color w:val="C82613"/>
-        </w:rPr>
-        <w:t xml:space="preserve"> </w:t>
+        </w:rPr>
+        <w:t xml:space="preserve">– </w:t>
       </w:r>
       <w:hyperlink r:id="rId12" w:history="1">
         <w:r>
@@ -452,9 +450,9 @@
             <w:rFonts w:eastAsia="Times New Roman"/>
             <w:b/>
             <w:bCs/>
-            <w:shd w:val="clear" w:color="auto" w:fill="E1DFDD"/>
+            <w:color w:val="auto"/>
           </w:rPr>
-          <w:t>@Qi Si</w:t>
+          <w:t>@Seth LaRue</w:t>
         </w:r>
       </w:hyperlink>
     </w:p>
@@ -464,44 +462,51 @@
           <w:ilvl w:val="1"/>
           <w:numId w:val="9"/>
         </w:numPr>
-        <w:spacing w:before="100" w:beforeAutospacing="1" w:after="100" w:afterAutospacing="1"/>
-        <w:rPr>
-          <w:rFonts w:eastAsia="Times New Roman"/>
-          <w:color w:val="C82613"/>
-        </w:rPr>
-      </w:pPr>
+      </w:pPr>
+      <w:r>
+        <w:t xml:space="preserve">Seth – changed this to “Trade Explorer” ? </w:t>
+      </w:r>
+    </w:p>
+    <w:p>
+      <w:pPr>
+        <w:rPr>
+          <w:rFonts w:eastAsia="Times New Roman"/>
+          <w:b/>
+          <w:bCs/>
+        </w:rPr>
+      </w:pPr>
+    </w:p>
+    <w:p>
+      <w:pPr>
+        <w:rPr>
+          <w:rFonts w:eastAsia="Times New Roman"/>
+        </w:rPr>
+      </w:pPr>
+      <w:r>
+        <w:rPr>
+          <w:rFonts w:eastAsia="Times New Roman"/>
+          <w:b/>
+          <w:bCs/>
+        </w:rPr>
+        <w:t>Plan for draft user guide</w:t>
+      </w:r>
     </w:p>
     <w:p>
       <w:pPr>
         <w:numPr>
           <w:ilvl w:val="0"/>
-          <w:numId w:val="9"/>
+          <w:numId w:val="10"/>
         </w:numPr>
-        <w:rPr>
-          <w:rFonts w:eastAsia="Times New Roman"/>
-        </w:rPr>
-      </w:pPr>
-      <w:r>
-        <w:rPr>
-          <w:rFonts w:eastAsia="Times New Roman"/>
-        </w:rPr>
-        <w:t>Drop "scenario" from the name of the first tab so user's aren't confused about which one has the scenario planning component.</w:t>
-      </w:r>
-      <w:r>
-        <w:rPr>
-          <w:rFonts w:eastAsia="Times New Roman"/>
-          <w:color w:val="000000"/>
-        </w:rPr>
-        <w:t> </w:t>
-      </w:r>
-      <w:r>
-        <w:rPr>
-          <w:rFonts w:eastAsia="Times New Roman"/>
-          <w:b/>
-          <w:bCs/>
-          <w:color w:val="C82613"/>
-        </w:rPr>
-        <w:t xml:space="preserve">– </w:t>
+        <w:spacing w:before="100" w:beforeAutospacing="1" w:after="100" w:afterAutospacing="1"/>
+        <w:rPr>
+          <w:rFonts w:eastAsia="Times New Roman"/>
+        </w:rPr>
+      </w:pPr>
+      <w:r>
+        <w:rPr>
+          <w:rFonts w:eastAsia="Times New Roman"/>
+        </w:rPr>
+        <w:t xml:space="preserve">Define Template/Format + page budget </w:t>
       </w:r>
       <w:hyperlink r:id="rId13" w:history="1">
         <w:r>
@@ -510,34 +515,43 @@
             <w:rFonts w:eastAsia="Times New Roman"/>
             <w:b/>
             <w:bCs/>
+            <w:color w:val="auto"/>
+            <w:shd w:val="clear" w:color="auto" w:fill="E1DFDD"/>
           </w:rPr>
-          <w:t>@Seth LaRue</w:t>
+          <w:t>@Christopher Lindsey</w:t>
         </w:r>
       </w:hyperlink>
-    </w:p>
-    <w:p>
-      <w:pPr>
-        <w:rPr>
-          <w:rFonts w:eastAsia="Times New Roman"/>
-          <w:color w:val="C82613"/>
-        </w:rPr>
-      </w:pPr>
-    </w:p>
-    <w:p>
-      <w:pPr>
-        <w:rPr>
-          <w:rFonts w:eastAsia="Times New Roman"/>
-          <w:color w:val="C82613"/>
-        </w:rPr>
-      </w:pPr>
       <w:r>
         <w:rPr>
           <w:rFonts w:eastAsia="Times New Roman"/>
           <w:b/>
           <w:bCs/>
-          <w:color w:val="C82613"/>
-        </w:rPr>
-        <w:t>Plan for draft user guide</w:t>
+        </w:rPr>
+        <w:t> </w:t>
+      </w:r>
+      <w:r>
+        <w:rPr>
+          <w:rFonts w:eastAsia="Times New Roman"/>
+          <w:b/>
+          <w:bCs/>
+        </w:rPr>
+        <w:t> </w:t>
+      </w:r>
+      <w:r>
+        <w:rPr>
+          <w:rFonts w:eastAsia="Times New Roman"/>
+          <w:b/>
+          <w:bCs/>
+        </w:rPr>
+        <w:t> </w:t>
+      </w:r>
+      <w:r>
+        <w:rPr>
+          <w:rFonts w:eastAsia="Times New Roman"/>
+          <w:b/>
+          <w:bCs/>
+        </w:rPr>
+        <w:t> </w:t>
       </w:r>
     </w:p>
     <w:p>
@@ -549,15 +563,21 @@
         <w:spacing w:before="100" w:beforeAutospacing="1" w:after="100" w:afterAutospacing="1"/>
         <w:rPr>
           <w:rFonts w:eastAsia="Times New Roman"/>
-          <w:color w:val="C82613"/>
-        </w:rPr>
-      </w:pPr>
-      <w:r>
-        <w:rPr>
-          <w:rFonts w:eastAsia="Times New Roman"/>
-          <w:color w:val="C82613"/>
-        </w:rPr>
-        <w:t xml:space="preserve">Define Template/Format + page budget </w:t>
+        </w:rPr>
+      </w:pPr>
+      <w:r>
+        <w:rPr>
+          <w:rFonts w:eastAsia="Times New Roman"/>
+        </w:rPr>
+        <w:t>Draft Annotated Outline</w:t>
+      </w:r>
+      <w:r>
+        <w:rPr>
+          <w:rFonts w:eastAsia="Times New Roman"/>
+          <w:b/>
+          <w:bCs/>
+        </w:rPr>
+        <w:t xml:space="preserve"> </w:t>
       </w:r>
       <w:hyperlink r:id="rId14" w:history="1">
         <w:r>
@@ -566,47 +586,11 @@
             <w:rFonts w:eastAsia="Times New Roman"/>
             <w:b/>
             <w:bCs/>
-            <w:shd w:val="clear" w:color="auto" w:fill="E1DFDD"/>
+            <w:color w:val="auto"/>
           </w:rPr>
-          <w:t>@Christopher Lindsey</w:t>
+          <w:t>@Qi Si</w:t>
         </w:r>
       </w:hyperlink>
-      <w:r>
-        <w:rPr>
-          <w:rFonts w:eastAsia="Times New Roman"/>
-          <w:b/>
-          <w:bCs/>
-          <w:color w:val="C82613"/>
-        </w:rPr>
-        <w:t> </w:t>
-      </w:r>
-      <w:r>
-        <w:rPr>
-          <w:rFonts w:eastAsia="Times New Roman"/>
-          <w:b/>
-          <w:bCs/>
-          <w:color w:val="C82613"/>
-        </w:rPr>
-        <w:t> </w:t>
-      </w:r>
-      <w:r>
-        <w:rPr>
-          <w:rFonts w:eastAsia="Times New Roman"/>
-          <w:b/>
-          <w:bCs/>
-          <w:color w:val="C82613"/>
-        </w:rPr>
-        <w:t> </w:t>
-      </w:r>
-      <w:r>
-        <w:rPr>
-          <w:rFonts w:eastAsia="Times New Roman"/>
-          <w:b/>
-          <w:bCs/>
-          <w:color w:val="C82613"/>
-        </w:rPr>
-        <w:t> </w:t>
-      </w:r>
     </w:p>
     <w:p>
       <w:pPr>
@@ -617,24 +601,39 @@
         <w:spacing w:before="100" w:beforeAutospacing="1" w:after="100" w:afterAutospacing="1"/>
         <w:rPr>
           <w:rFonts w:eastAsia="Times New Roman"/>
-          <w:color w:val="C82613"/>
-        </w:rPr>
-      </w:pPr>
-      <w:r>
-        <w:rPr>
-          <w:rFonts w:eastAsia="Times New Roman"/>
-          <w:color w:val="C82613"/>
-        </w:rPr>
-        <w:t>Draft Annotated Outline</w:t>
+        </w:rPr>
+      </w:pPr>
+      <w:r>
+        <w:rPr>
+          <w:rFonts w:eastAsia="Times New Roman"/>
+        </w:rPr>
+        <w:t>Populate sections with content</w:t>
+      </w:r>
+    </w:p>
+    <w:p>
+      <w:pPr>
+        <w:numPr>
+          <w:ilvl w:val="1"/>
+          <w:numId w:val="10"/>
+        </w:numPr>
+        <w:spacing w:before="100" w:beforeAutospacing="1" w:after="100" w:afterAutospacing="1"/>
+        <w:rPr>
+          <w:rFonts w:eastAsia="Times New Roman"/>
+        </w:rPr>
+      </w:pPr>
+      <w:r>
+        <w:rPr>
+          <w:rFonts w:eastAsia="Times New Roman"/>
+        </w:rPr>
+        <w:t xml:space="preserve">Maps sections Tab </w:t>
       </w:r>
       <w:r>
         <w:rPr>
           <w:rFonts w:eastAsia="Times New Roman"/>
           <w:b/>
           <w:bCs/>
-          <w:color w:val="C82613"/>
-        </w:rPr>
-        <w:t xml:space="preserve"> </w:t>
+        </w:rPr>
+        <w:t> </w:t>
       </w:r>
       <w:hyperlink r:id="rId15" w:history="1">
         <w:r>
@@ -643,30 +642,12 @@
             <w:rFonts w:eastAsia="Times New Roman"/>
             <w:b/>
             <w:bCs/>
+            <w:color w:val="auto"/>
+            <w:shd w:val="clear" w:color="auto" w:fill="E1DFDD"/>
           </w:rPr>
           <w:t>@Qi Si</w:t>
         </w:r>
       </w:hyperlink>
-    </w:p>
-    <w:p>
-      <w:pPr>
-        <w:numPr>
-          <w:ilvl w:val="0"/>
-          <w:numId w:val="10"/>
-        </w:numPr>
-        <w:spacing w:before="100" w:beforeAutospacing="1" w:after="100" w:afterAutospacing="1"/>
-        <w:rPr>
-          <w:rFonts w:eastAsia="Times New Roman"/>
-          <w:color w:val="C82613"/>
-        </w:rPr>
-      </w:pPr>
-      <w:r>
-        <w:rPr>
-          <w:rFonts w:eastAsia="Times New Roman"/>
-          <w:color w:val="C82613"/>
-        </w:rPr>
-        <w:t>Populate sections with content</w:t>
-      </w:r>
     </w:p>
     <w:p>
       <w:pPr>
@@ -677,24 +658,21 @@
         <w:spacing w:before="100" w:beforeAutospacing="1" w:after="100" w:afterAutospacing="1"/>
         <w:rPr>
           <w:rFonts w:eastAsia="Times New Roman"/>
-          <w:color w:val="C82613"/>
-        </w:rPr>
-      </w:pPr>
-      <w:r>
-        <w:rPr>
-          <w:rFonts w:eastAsia="Times New Roman"/>
-          <w:color w:val="C82613"/>
-        </w:rPr>
-        <w:t xml:space="preserve">Maps sections Tab </w:t>
+        </w:rPr>
+      </w:pPr>
+      <w:r>
+        <w:rPr>
+          <w:rFonts w:eastAsia="Times New Roman"/>
+        </w:rPr>
+        <w:t xml:space="preserve">Scenario Comparison Tab </w:t>
       </w:r>
       <w:r>
         <w:rPr>
           <w:rFonts w:eastAsia="Times New Roman"/>
           <w:b/>
           <w:bCs/>
-          <w:color w:val="C82613"/>
-        </w:rPr>
-        <w:t> </w:t>
+        </w:rPr>
+        <w:t xml:space="preserve"> – </w:t>
       </w:r>
       <w:hyperlink r:id="rId16" w:history="1">
         <w:r>
@@ -703,9 +681,9 @@
             <w:rFonts w:eastAsia="Times New Roman"/>
             <w:b/>
             <w:bCs/>
-            <w:shd w:val="clear" w:color="auto" w:fill="E1DFDD"/>
+            <w:color w:val="auto"/>
           </w:rPr>
-          <w:t>@Qi Si</w:t>
+          <w:t>@Seth LaRue</w:t>
         </w:r>
       </w:hyperlink>
     </w:p>
@@ -717,25 +695,25 @@
         </w:numPr>
         <w:spacing w:before="100" w:beforeAutospacing="1" w:after="100" w:afterAutospacing="1"/>
         <w:rPr>
-          <w:rFonts w:eastAsia="Times New Roman"/>
-          <w:color w:val="C82613"/>
-        </w:rPr>
-      </w:pPr>
-      <w:r>
-        <w:rPr>
-          <w:rFonts w:eastAsia="Times New Roman"/>
-          <w:color w:val="C82613"/>
-        </w:rPr>
-        <w:t xml:space="preserve">Scenario Comparison Tab </w:t>
+          <w:rStyle w:val="Hyperlink"/>
+          <w:rFonts w:eastAsia="Times New Roman"/>
+          <w:color w:val="auto"/>
+          <w:u w:val="none"/>
+        </w:rPr>
+      </w:pPr>
+      <w:r>
+        <w:rPr>
+          <w:rFonts w:eastAsia="Times New Roman"/>
+        </w:rPr>
+        <w:t>Other Tab + General sections –</w:t>
       </w:r>
       <w:r>
         <w:rPr>
           <w:rFonts w:eastAsia="Times New Roman"/>
           <w:b/>
           <w:bCs/>
-          <w:color w:val="C82613"/>
-        </w:rPr>
-        <w:t xml:space="preserve"> – </w:t>
+        </w:rPr>
+        <w:t xml:space="preserve"> </w:t>
       </w:r>
       <w:hyperlink r:id="rId17" w:history="1">
         <w:r>
@@ -744,46 +722,7 @@
             <w:rFonts w:eastAsia="Times New Roman"/>
             <w:b/>
             <w:bCs/>
-          </w:rPr>
-          <w:t>@Seth LaRue</w:t>
-        </w:r>
-      </w:hyperlink>
-    </w:p>
-    <w:p>
-      <w:pPr>
-        <w:numPr>
-          <w:ilvl w:val="1"/>
-          <w:numId w:val="10"/>
-        </w:numPr>
-        <w:spacing w:before="100" w:beforeAutospacing="1" w:after="100" w:afterAutospacing="1"/>
-        <w:rPr>
-          <w:rFonts w:eastAsia="Times New Roman"/>
-          <w:color w:val="C82613"/>
-        </w:rPr>
-      </w:pPr>
-      <w:r>
-        <w:rPr>
-          <w:rFonts w:eastAsia="Times New Roman"/>
-          <w:color w:val="C82613"/>
-        </w:rPr>
-        <w:t>Other Tab + General sections –</w:t>
-      </w:r>
-      <w:r>
-        <w:rPr>
-          <w:rFonts w:eastAsia="Times New Roman"/>
-          <w:b/>
-          <w:bCs/>
-          <w:color w:val="C82613"/>
-        </w:rPr>
-        <w:t xml:space="preserve"> </w:t>
-      </w:r>
-      <w:hyperlink r:id="rId18" w:history="1">
-        <w:r>
-          <w:rPr>
-            <w:rStyle w:val="Hyperlink"/>
-            <w:rFonts w:eastAsia="Times New Roman"/>
-            <w:b/>
-            <w:bCs/>
+            <w:color w:val="auto"/>
             <w:shd w:val="clear" w:color="auto" w:fill="E1DFDD"/>
           </w:rPr>
           <w:t>@Seth LaRue</w:t>
@@ -792,7 +731,30 @@
     </w:p>
     <w:p>
       <w:pPr>
+        <w:spacing w:before="100" w:beforeAutospacing="1" w:after="100" w:afterAutospacing="1"/>
+        <w:rPr>
+          <w:rFonts w:eastAsia="Times New Roman"/>
+        </w:rPr>
+      </w:pPr>
+      <w:r>
+        <w:rPr>
+          <w:rStyle w:val="Hyperlink"/>
+          <w:rFonts w:eastAsia="Times New Roman"/>
+          <w:b/>
+          <w:bCs/>
+          <w:color w:val="auto"/>
+          <w:shd w:val="clear" w:color="auto" w:fill="E1DFDD"/>
+        </w:rPr>
+        <w:t>Running List of Other Issues</w:t>
+      </w:r>
+    </w:p>
+    <w:p>
+      <w:pPr>
         <w:pStyle w:val="BodyText"/>
+        <w:numPr>
+          <w:ilvl w:val="0"/>
+          <w:numId w:val="11"/>
+        </w:numPr>
       </w:pPr>
       <w:r>
         <w:t>Initial Legend is Broken</w:t>
@@ -800,9 +762,48 @@
       <w:r>
         <w:t xml:space="preserve"> on the map</w:t>
       </w:r>
+      <w:r>
+        <w:t xml:space="preserve"> shows tons when it should show value missing space as well</w:t>
+      </w:r>
+    </w:p>
+    <w:p>
+      <w:pPr>
+        <w:pStyle w:val="BodyText"/>
+        <w:numPr>
+          <w:ilvl w:val="0"/>
+          <w:numId w:val="11"/>
+        </w:numPr>
+      </w:pPr>
+      <w:r>
+        <w:t>Commodity pie is not working on international tab</w:t>
+      </w:r>
+    </w:p>
+    <w:p>
+      <w:pPr>
+        <w:pStyle w:val="BodyText"/>
+        <w:numPr>
+          <w:ilvl w:val="0"/>
+          <w:numId w:val="11"/>
+        </w:numPr>
+      </w:pPr>
+      <w:r>
+        <w:t>Need to change international table to show 2022 instead of 2021</w:t>
+      </w:r>
+    </w:p>
+    <w:p>
+      <w:pPr>
+        <w:pStyle w:val="BodyText"/>
+        <w:numPr>
+          <w:ilvl w:val="0"/>
+          <w:numId w:val="11"/>
+        </w:numPr>
+      </w:pPr>
+      <w:r>
+        <w:t>I have the Maine files, but don’t have the 2022 values</w:t>
+      </w:r>
     </w:p>
     <w:sectPr>
-      <w:footerReference w:type="default" r:id="rId19"/>
+      <w:footerReference w:type="default" r:id="rId18"/>
       <w:pgSz w:w="12240" w:h="15840"/>
       <w:pgMar w:top="1440" w:right="1440" w:bottom="1440" w:left="1440" w:header="576" w:footer="576" w:gutter="0"/>
       <w:cols w:space="720"/>
@@ -935,6 +936,119 @@
     </w:lvl>
   </w:abstractNum>
   <w:abstractNum w:abstractNumId="2" w15:restartNumberingAfterBreak="0">
+    <w:nsid w:val="33BF6360"/>
+    <w:multiLevelType w:val="hybridMultilevel"/>
+    <w:tmpl w:val="49941028"/>
+    <w:lvl w:ilvl="0" w:tplc="04090001">
+      <w:start w:val="1"/>
+      <w:numFmt w:val="bullet"/>
+      <w:lvlText w:val=""/>
+      <w:lvlJc w:val="left"/>
+      <w:pPr>
+        <w:ind w:left="720" w:hanging="360"/>
+      </w:pPr>
+      <w:rPr>
+        <w:rFonts w:ascii="Symbol" w:hAnsi="Symbol" w:hint="default"/>
+      </w:rPr>
+    </w:lvl>
+    <w:lvl w:ilvl="1" w:tplc="04090003" w:tentative="1">
+      <w:start w:val="1"/>
+      <w:numFmt w:val="bullet"/>
+      <w:lvlText w:val="o"/>
+      <w:lvlJc w:val="left"/>
+      <w:pPr>
+        <w:ind w:left="1440" w:hanging="360"/>
+      </w:pPr>
+      <w:rPr>
+        <w:rFonts w:ascii="Courier New" w:hAnsi="Courier New" w:cs="Courier New" w:hint="default"/>
+      </w:rPr>
+    </w:lvl>
+    <w:lvl w:ilvl="2" w:tplc="04090005" w:tentative="1">
+      <w:start w:val="1"/>
+      <w:numFmt w:val="bullet"/>
+      <w:lvlText w:val=""/>
+      <w:lvlJc w:val="left"/>
+      <w:pPr>
+        <w:ind w:left="2160" w:hanging="360"/>
+      </w:pPr>
+      <w:rPr>
+        <w:rFonts w:ascii="Wingdings" w:hAnsi="Wingdings" w:hint="default"/>
+      </w:rPr>
+    </w:lvl>
+    <w:lvl w:ilvl="3" w:tplc="04090001" w:tentative="1">
+      <w:start w:val="1"/>
+      <w:numFmt w:val="bullet"/>
+      <w:lvlText w:val=""/>
+      <w:lvlJc w:val="left"/>
+      <w:pPr>
+        <w:ind w:left="2880" w:hanging="360"/>
+      </w:pPr>
+      <w:rPr>
+        <w:rFonts w:ascii="Symbol" w:hAnsi="Symbol" w:hint="default"/>
+      </w:rPr>
+    </w:lvl>
+    <w:lvl w:ilvl="4" w:tplc="04090003" w:tentative="1">
+      <w:start w:val="1"/>
+      <w:numFmt w:val="bullet"/>
+      <w:lvlText w:val="o"/>
+      <w:lvlJc w:val="left"/>
+      <w:pPr>
+        <w:ind w:left="3600" w:hanging="360"/>
+      </w:pPr>
+      <w:rPr>
+        <w:rFonts w:ascii="Courier New" w:hAnsi="Courier New" w:cs="Courier New" w:hint="default"/>
+      </w:rPr>
+    </w:lvl>
+    <w:lvl w:ilvl="5" w:tplc="04090005" w:tentative="1">
+      <w:start w:val="1"/>
+      <w:numFmt w:val="bullet"/>
+      <w:lvlText w:val=""/>
+      <w:lvlJc w:val="left"/>
+      <w:pPr>
+        <w:ind w:left="4320" w:hanging="360"/>
+      </w:pPr>
+      <w:rPr>
+        <w:rFonts w:ascii="Wingdings" w:hAnsi="Wingdings" w:hint="default"/>
+      </w:rPr>
+    </w:lvl>
+    <w:lvl w:ilvl="6" w:tplc="04090001" w:tentative="1">
+      <w:start w:val="1"/>
+      <w:numFmt w:val="bullet"/>
+      <w:lvlText w:val=""/>
+      <w:lvlJc w:val="left"/>
+      <w:pPr>
+        <w:ind w:left="5040" w:hanging="360"/>
+      </w:pPr>
+      <w:rPr>
+        <w:rFonts w:ascii="Symbol" w:hAnsi="Symbol" w:hint="default"/>
+      </w:rPr>
+    </w:lvl>
+    <w:lvl w:ilvl="7" w:tplc="04090003" w:tentative="1">
+      <w:start w:val="1"/>
+      <w:numFmt w:val="bullet"/>
+      <w:lvlText w:val="o"/>
+      <w:lvlJc w:val="left"/>
+      <w:pPr>
+        <w:ind w:left="5760" w:hanging="360"/>
+      </w:pPr>
+      <w:rPr>
+        <w:rFonts w:ascii="Courier New" w:hAnsi="Courier New" w:cs="Courier New" w:hint="default"/>
+      </w:rPr>
+    </w:lvl>
+    <w:lvl w:ilvl="8" w:tplc="04090005" w:tentative="1">
+      <w:start w:val="1"/>
+      <w:numFmt w:val="bullet"/>
+      <w:lvlText w:val=""/>
+      <w:lvlJc w:val="left"/>
+      <w:pPr>
+        <w:ind w:left="6480" w:hanging="360"/>
+      </w:pPr>
+      <w:rPr>
+        <w:rFonts w:ascii="Wingdings" w:hAnsi="Wingdings" w:hint="default"/>
+      </w:rPr>
+    </w:lvl>
+  </w:abstractNum>
+  <w:abstractNum w:abstractNumId="3" w15:restartNumberingAfterBreak="0">
     <w:nsid w:val="4377683B"/>
     <w:multiLevelType w:val="multilevel"/>
     <w:tmpl w:val="F2264700"/>
@@ -1083,7 +1197,7 @@
       </w:rPr>
     </w:lvl>
   </w:abstractNum>
-  <w:abstractNum w:abstractNumId="3" w15:restartNumberingAfterBreak="0">
+  <w:abstractNum w:abstractNumId="4" w15:restartNumberingAfterBreak="0">
     <w:nsid w:val="506D2EF8"/>
     <w:multiLevelType w:val="singleLevel"/>
     <w:tmpl w:val="6ED0A116"/>
@@ -1104,7 +1218,7 @@
       </w:rPr>
     </w:lvl>
   </w:abstractNum>
-  <w:abstractNum w:abstractNumId="4" w15:restartNumberingAfterBreak="0">
+  <w:abstractNum w:abstractNumId="5" w15:restartNumberingAfterBreak="0">
     <w:nsid w:val="63F16D08"/>
     <w:multiLevelType w:val="singleLevel"/>
     <w:tmpl w:val="9E98C5BC"/>
@@ -1125,7 +1239,7 @@
       </w:rPr>
     </w:lvl>
   </w:abstractNum>
-  <w:abstractNum w:abstractNumId="5" w15:restartNumberingAfterBreak="0">
+  <w:abstractNum w:abstractNumId="6" w15:restartNumberingAfterBreak="0">
     <w:nsid w:val="6EA44B70"/>
     <w:multiLevelType w:val="multilevel"/>
     <w:tmpl w:val="8EFA81F2"/>
@@ -1281,46 +1395,31 @@
     <w:abstractNumId w:val="0"/>
   </w:num>
   <w:num w:numId="3" w16cid:durableId="1222211657">
-    <w:abstractNumId w:val="3"/>
+    <w:abstractNumId w:val="4"/>
   </w:num>
   <w:num w:numId="4" w16cid:durableId="1476751790">
-    <w:abstractNumId w:val="4"/>
+    <w:abstractNumId w:val="5"/>
   </w:num>
   <w:num w:numId="5" w16cid:durableId="302269940">
-    <w:abstractNumId w:val="3"/>
+    <w:abstractNumId w:val="4"/>
   </w:num>
   <w:num w:numId="6" w16cid:durableId="933244593">
     <w:abstractNumId w:val="1"/>
   </w:num>
   <w:num w:numId="7" w16cid:durableId="1514874233">
-    <w:abstractNumId w:val="4"/>
+    <w:abstractNumId w:val="5"/>
   </w:num>
   <w:num w:numId="8" w16cid:durableId="805853875">
-    <w:abstractNumId w:val="4"/>
+    <w:abstractNumId w:val="5"/>
   </w:num>
   <w:num w:numId="9" w16cid:durableId="1583415603">
-    <w:abstractNumId w:val="5"/>
-    <w:lvlOverride w:ilvl="0"/>
-    <w:lvlOverride w:ilvl="1"/>
-    <w:lvlOverride w:ilvl="2"/>
-    <w:lvlOverride w:ilvl="3"/>
-    <w:lvlOverride w:ilvl="4"/>
-    <w:lvlOverride w:ilvl="5"/>
-    <w:lvlOverride w:ilvl="6"/>
-    <w:lvlOverride w:ilvl="7"/>
-    <w:lvlOverride w:ilvl="8"/>
+    <w:abstractNumId w:val="6"/>
   </w:num>
   <w:num w:numId="10" w16cid:durableId="92288528">
+    <w:abstractNumId w:val="3"/>
+  </w:num>
+  <w:num w:numId="11" w16cid:durableId="613637574">
     <w:abstractNumId w:val="2"/>
-    <w:lvlOverride w:ilvl="0"/>
-    <w:lvlOverride w:ilvl="1"/>
-    <w:lvlOverride w:ilvl="2"/>
-    <w:lvlOverride w:ilvl="3"/>
-    <w:lvlOverride w:ilvl="4"/>
-    <w:lvlOverride w:ilvl="5"/>
-    <w:lvlOverride w:ilvl="6"/>
-    <w:lvlOverride w:ilvl="7"/>
-    <w:lvlOverride w:ilvl="8"/>
   </w:num>
 </w:numbering>
 </file>
@@ -2316,6 +2415,21 @@
 </file>
 
 <file path=customXml/item1.xml><?xml version="1.0" encoding="utf-8"?>
+<b:Sources xmlns:b="http://schemas.openxmlformats.org/officeDocument/2006/bibliography" xmlns="http://schemas.openxmlformats.org/officeDocument/2006/bibliography" SelectedStyle="\APA.XSL" StyleName="APA"/>
+</file>
+
+<file path=customXml/item2.xml><?xml version="1.0" encoding="utf-8"?>
+<p:properties xmlns:p="http://schemas.microsoft.com/office/2006/metadata/properties" xmlns:xsi="http://www.w3.org/2001/XMLSchema-instance" xmlns:pc="http://schemas.microsoft.com/office/infopath/2007/PartnerControls">
+  <documentManagement>
+    <TaxCatchAll xmlns="26de6cc7-c4eb-496f-a87b-e0b9ee3496e4" xsi:nil="true"/>
+    <lcf76f155ced4ddcb4097134ff3c332f xmlns="fd8adc95-af38-4e24-adb0-c6cdfec87d24">
+      <Terms xmlns="http://schemas.microsoft.com/office/infopath/2007/PartnerControls"/>
+    </lcf76f155ced4ddcb4097134ff3c332f>
+  </documentManagement>
+</p:properties>
+</file>
+
+<file path=customXml/item3.xml><?xml version="1.0" encoding="utf-8"?>
 <?mso-contentType ?>
 <FormTemplates xmlns="http://schemas.microsoft.com/sharepoint/v3/contenttype/forms">
   <Display>DocumentLibraryForm</Display>
@@ -2324,7 +2438,7 @@
 </FormTemplates>
 </file>
 
-<file path=customXml/item2.xml><?xml version="1.0" encoding="utf-8"?>
+<file path=customXml/item4.xml><?xml version="1.0" encoding="utf-8"?>
 <ct:contentTypeSchema xmlns:ct="http://schemas.microsoft.com/office/2006/metadata/contentType" xmlns:ma="http://schemas.microsoft.com/office/2006/metadata/properties/metaAttributes" ct:_="" ma:_="" ma:contentTypeName="Document" ma:contentTypeID="0x0101000E19918499297F478E853E1AC1BD2436" ma:contentTypeVersion="11" ma:contentTypeDescription="Create a new document." ma:contentTypeScope="" ma:versionID="7085dc54fca32fe95bd041abd6c63514">
   <xsd:schema xmlns:xsd="http://www.w3.org/2001/XMLSchema" xmlns:xs="http://www.w3.org/2001/XMLSchema" xmlns:p="http://schemas.microsoft.com/office/2006/metadata/properties" xmlns:ns2="fd8adc95-af38-4e24-adb0-c6cdfec87d24" xmlns:ns3="26de6cc7-c4eb-496f-a87b-e0b9ee3496e4" targetNamespace="http://schemas.microsoft.com/office/2006/metadata/properties" ma:root="true" ma:fieldsID="b0d279bbba74afc490e749af5c441aa5" ns2:_="" ns3:_="">
     <xsd:import namespace="fd8adc95-af38-4e24-adb0-c6cdfec87d24"/>
@@ -2513,22 +2627,26 @@
 </ct:contentTypeSchema>
 </file>
 
-<file path=customXml/item3.xml><?xml version="1.0" encoding="utf-8"?>
-<b:Sources xmlns:b="http://schemas.openxmlformats.org/officeDocument/2006/bibliography" xmlns="http://schemas.openxmlformats.org/officeDocument/2006/bibliography" SelectedStyle="\APA.XSL" StyleName="APA"/>
+<file path=customXml/itemProps1.xml><?xml version="1.0" encoding="utf-8"?>
+<ds:datastoreItem xmlns:ds="http://schemas.openxmlformats.org/officeDocument/2006/customXml" ds:itemID="{26857DE8-ED05-4EDC-9711-0FCDEB510A86}">
+  <ds:schemaRefs>
+    <ds:schemaRef ds:uri="http://schemas.openxmlformats.org/officeDocument/2006/bibliography"/>
+  </ds:schemaRefs>
+</ds:datastoreItem>
 </file>
 
-<file path=customXml/item4.xml><?xml version="1.0" encoding="utf-8"?>
-<p:properties xmlns:p="http://schemas.microsoft.com/office/2006/metadata/properties" xmlns:xsi="http://www.w3.org/2001/XMLSchema-instance" xmlns:pc="http://schemas.microsoft.com/office/infopath/2007/PartnerControls">
-  <documentManagement>
-    <TaxCatchAll xmlns="26de6cc7-c4eb-496f-a87b-e0b9ee3496e4" xsi:nil="true"/>
-    <lcf76f155ced4ddcb4097134ff3c332f xmlns="fd8adc95-af38-4e24-adb0-c6cdfec87d24">
-      <Terms xmlns="http://schemas.microsoft.com/office/infopath/2007/PartnerControls"/>
-    </lcf76f155ced4ddcb4097134ff3c332f>
-  </documentManagement>
-</p:properties>
+<file path=customXml/itemProps2.xml><?xml version="1.0" encoding="utf-8"?>
+<ds:datastoreItem xmlns:ds="http://schemas.openxmlformats.org/officeDocument/2006/customXml" ds:itemID="{010E376D-5E8B-4288-8ABF-92E4E052FC73}">
+  <ds:schemaRefs>
+    <ds:schemaRef ds:uri="http://schemas.microsoft.com/office/2006/metadata/properties"/>
+    <ds:schemaRef ds:uri="http://schemas.microsoft.com/office/infopath/2007/PartnerControls"/>
+    <ds:schemaRef ds:uri="26de6cc7-c4eb-496f-a87b-e0b9ee3496e4"/>
+    <ds:schemaRef ds:uri="fd8adc95-af38-4e24-adb0-c6cdfec87d24"/>
+  </ds:schemaRefs>
+</ds:datastoreItem>
 </file>
 
-<file path=customXml/itemProps1.xml><?xml version="1.0" encoding="utf-8"?>
+<file path=customXml/itemProps3.xml><?xml version="1.0" encoding="utf-8"?>
 <ds:datastoreItem xmlns:ds="http://schemas.openxmlformats.org/officeDocument/2006/customXml" ds:itemID="{45851F22-3AD6-408E-9A37-1D56FA0099C0}">
   <ds:schemaRefs>
     <ds:schemaRef ds:uri="http://schemas.microsoft.com/sharepoint/v3/contenttype/forms"/>
@@ -2536,7 +2654,7 @@
 </ds:datastoreItem>
 </file>
 
-<file path=customXml/itemProps2.xml><?xml version="1.0" encoding="utf-8"?>
+<file path=customXml/itemProps4.xml><?xml version="1.0" encoding="utf-8"?>
 <ds:datastoreItem xmlns:ds="http://schemas.openxmlformats.org/officeDocument/2006/customXml" ds:itemID="{077E9983-401F-43A5-AE28-247228310602}">
   <ds:schemaRefs>
     <ds:schemaRef ds:uri="http://schemas.microsoft.com/office/2006/metadata/contentType"/>
@@ -2553,23 +2671,4 @@
     <ds:schemaRef ds:uri="http://schemas.microsoft.com/internal/obd"/>
   </ds:schemaRefs>
 </ds:datastoreItem>
-</file>
-
-<file path=customXml/itemProps3.xml><?xml version="1.0" encoding="utf-8"?>
-<ds:datastoreItem xmlns:ds="http://schemas.openxmlformats.org/officeDocument/2006/customXml" ds:itemID="{26857DE8-ED05-4EDC-9711-0FCDEB510A86}">
-  <ds:schemaRefs>
-    <ds:schemaRef ds:uri="http://schemas.openxmlformats.org/officeDocument/2006/bibliography"/>
-  </ds:schemaRefs>
-</ds:datastoreItem>
-</file>
-
-<file path=customXml/itemProps4.xml><?xml version="1.0" encoding="utf-8"?>
-<ds:datastoreItem xmlns:ds="http://schemas.openxmlformats.org/officeDocument/2006/customXml" ds:itemID="{010E376D-5E8B-4288-8ABF-92E4E052FC73}">
-  <ds:schemaRefs>
-    <ds:schemaRef ds:uri="http://schemas.microsoft.com/office/2006/metadata/properties"/>
-    <ds:schemaRef ds:uri="http://schemas.microsoft.com/office/infopath/2007/PartnerControls"/>
-    <ds:schemaRef ds:uri="26de6cc7-c4eb-496f-a87b-e0b9ee3496e4"/>
-    <ds:schemaRef ds:uri="fd8adc95-af38-4e24-adb0-c6cdfec87d24"/>
-  </ds:schemaRefs>
-</ds:datastoreItem>
 </file>
</xml_diff>

<commit_message>
minor changes + tracking updates
</commit_message>
<xml_diff>
--- a/tracking_updates.docx
+++ b/tracking_updates.docx
@@ -68,7 +68,6 @@
         <w:ind w:left="720"/>
         <w:rPr>
           <w:rFonts w:eastAsia="Times New Roman"/>
-          <w:color w:val="148BCC" w:themeColor="accent1"/>
         </w:rPr>
       </w:pPr>
     </w:p>
@@ -259,6 +258,59 @@
     </w:p>
     <w:p>
       <w:pPr>
+        <w:pStyle w:val="ListParagraph"/>
+        <w:rPr>
+          <w:rFonts w:eastAsia="Times New Roman"/>
+          <w:color w:val="148BCC" w:themeColor="accent1"/>
+        </w:rPr>
+      </w:pPr>
+      <w:r>
+        <w:rPr>
+          <w:rFonts w:eastAsia="Times New Roman"/>
+          <w:color w:val="148BCC" w:themeColor="accent1"/>
+        </w:rPr>
+        <w:t>Talking point for June 3</w:t>
+      </w:r>
+      <w:r>
+        <w:rPr>
+          <w:rFonts w:eastAsia="Times New Roman"/>
+          <w:color w:val="148BCC" w:themeColor="accent1"/>
+          <w:vertAlign w:val="superscript"/>
+        </w:rPr>
+        <w:t>rd</w:t>
+      </w:r>
+      <w:r>
+        <w:rPr>
+          <w:rFonts w:eastAsia="Times New Roman"/>
+          <w:color w:val="148BCC" w:themeColor="accent1"/>
+        </w:rPr>
+        <w:t xml:space="preserve"> – </w:t>
+      </w:r>
+      <w:r>
+        <w:rPr>
+          <w:rFonts w:eastAsia="Times New Roman"/>
+          <w:color w:val="148BCC" w:themeColor="accent1"/>
+        </w:rPr>
+        <w:t xml:space="preserve">we were </w:t>
+      </w:r>
+      <w:r>
+        <w:rPr>
+          <w:rFonts w:eastAsia="Times New Roman"/>
+          <w:color w:val="148BCC" w:themeColor="accent1"/>
+        </w:rPr>
+        <w:t xml:space="preserve">able to ensure all counties are included and in addition the list is searchable </w:t>
+      </w:r>
+    </w:p>
+    <w:p>
+      <w:pPr>
+        <w:ind w:left="720"/>
+        <w:rPr>
+          <w:rFonts w:eastAsia="Times New Roman"/>
+        </w:rPr>
+      </w:pPr>
+    </w:p>
+    <w:p>
+      <w:pPr>
         <w:numPr>
           <w:ilvl w:val="1"/>
           <w:numId w:val="9"/>
@@ -362,6 +414,48 @@
           <w:bCs/>
         </w:rPr>
         <w:t> </w:t>
+      </w:r>
+    </w:p>
+    <w:p>
+      <w:pPr>
+        <w:pStyle w:val="ListParagraph"/>
+        <w:numPr>
+          <w:ilvl w:val="1"/>
+          <w:numId w:val="9"/>
+        </w:numPr>
+        <w:rPr>
+          <w:rFonts w:eastAsia="Times New Roman"/>
+          <w:color w:val="148BCC" w:themeColor="accent1"/>
+        </w:rPr>
+      </w:pPr>
+      <w:r>
+        <w:rPr>
+          <w:rFonts w:eastAsia="Times New Roman"/>
+          <w:color w:val="148BCC" w:themeColor="accent1"/>
+        </w:rPr>
+        <w:t>Talking point for June 3</w:t>
+      </w:r>
+      <w:r>
+        <w:rPr>
+          <w:rFonts w:eastAsia="Times New Roman"/>
+          <w:color w:val="148BCC" w:themeColor="accent1"/>
+          <w:vertAlign w:val="superscript"/>
+        </w:rPr>
+        <w:t>rd</w:t>
+      </w:r>
+      <w:r>
+        <w:rPr>
+          <w:rFonts w:eastAsia="Times New Roman"/>
+          <w:color w:val="148BCC" w:themeColor="accent1"/>
+        </w:rPr>
+        <w:t xml:space="preserve"> – </w:t>
+      </w:r>
+      <w:r>
+        <w:rPr>
+          <w:rFonts w:eastAsia="Times New Roman"/>
+          <w:color w:val="148BCC" w:themeColor="accent1"/>
+        </w:rPr>
+        <w:t>units were added to each graph, especially in pop-ups</w:t>
       </w:r>
     </w:p>
     <w:p>
@@ -445,12 +539,68 @@
     </w:p>
     <w:p>
       <w:pPr>
+        <w:pStyle w:val="ListParagraph"/>
         <w:numPr>
           <w:ilvl w:val="1"/>
           <w:numId w:val="9"/>
         </w:numPr>
         <w:rPr>
           <w:rFonts w:eastAsia="Times New Roman"/>
+          <w:color w:val="148BCC" w:themeColor="accent1"/>
+        </w:rPr>
+      </w:pPr>
+      <w:r>
+        <w:rPr>
+          <w:rFonts w:eastAsia="Times New Roman"/>
+          <w:color w:val="148BCC" w:themeColor="accent1"/>
+        </w:rPr>
+        <w:t>Talking point for June 3</w:t>
+      </w:r>
+      <w:r>
+        <w:rPr>
+          <w:rFonts w:eastAsia="Times New Roman"/>
+          <w:color w:val="148BCC" w:themeColor="accent1"/>
+          <w:vertAlign w:val="superscript"/>
+        </w:rPr>
+        <w:t>rd</w:t>
+      </w:r>
+      <w:r>
+        <w:rPr>
+          <w:rFonts w:eastAsia="Times New Roman"/>
+          <w:color w:val="148BCC" w:themeColor="accent1"/>
+        </w:rPr>
+        <w:t xml:space="preserve"> – </w:t>
+      </w:r>
+      <w:r>
+        <w:rPr>
+          <w:rFonts w:eastAsia="Times New Roman"/>
+          <w:color w:val="148BCC" w:themeColor="accent1"/>
+        </w:rPr>
+        <w:t xml:space="preserve">this was added to show the ITTS region - it was precalculated to speed up the process as much as possible </w:t>
+      </w:r>
+    </w:p>
+    <w:p>
+      <w:pPr>
+        <w:numPr>
+          <w:ilvl w:val="0"/>
+          <w:numId w:val="9"/>
+        </w:numPr>
+        <w:rPr>
+          <w:rStyle w:val="Hyperlink"/>
+          <w:rFonts w:eastAsia="Times New Roman"/>
+          <w:color w:val="auto"/>
+          <w:u w:val="none"/>
+        </w:rPr>
+      </w:pPr>
+    </w:p>
+    <w:p>
+      <w:pPr>
+        <w:numPr>
+          <w:ilvl w:val="1"/>
+          <w:numId w:val="9"/>
+        </w:numPr>
+        <w:rPr>
+          <w:rFonts w:eastAsia="Times New Roman"/>
           <w:b/>
           <w:bCs/>
         </w:rPr>
@@ -509,6 +659,59 @@
         </w:rPr>
         <w:t>Add back in the international tab. (Again, I know we intentionally removed this temporarily.) </w:t>
       </w:r>
+    </w:p>
+    <w:p>
+      <w:pPr>
+        <w:pStyle w:val="ListParagraph"/>
+        <w:numPr>
+          <w:ilvl w:val="1"/>
+          <w:numId w:val="9"/>
+        </w:numPr>
+        <w:rPr>
+          <w:rFonts w:eastAsia="Times New Roman"/>
+          <w:color w:val="148BCC" w:themeColor="accent1"/>
+        </w:rPr>
+      </w:pPr>
+      <w:r>
+        <w:rPr>
+          <w:rFonts w:eastAsia="Times New Roman"/>
+          <w:color w:val="148BCC" w:themeColor="accent1"/>
+        </w:rPr>
+        <w:t>Talking point for June 3</w:t>
+      </w:r>
+      <w:r>
+        <w:rPr>
+          <w:rFonts w:eastAsia="Times New Roman"/>
+          <w:color w:val="148BCC" w:themeColor="accent1"/>
+          <w:vertAlign w:val="superscript"/>
+        </w:rPr>
+        <w:t>rd</w:t>
+      </w:r>
+      <w:r>
+        <w:rPr>
+          <w:rFonts w:eastAsia="Times New Roman"/>
+          <w:color w:val="148BCC" w:themeColor="accent1"/>
+        </w:rPr>
+        <w:t xml:space="preserve"> – </w:t>
+      </w:r>
+      <w:r>
+        <w:rPr>
+          <w:rFonts w:eastAsia="Times New Roman"/>
+          <w:color w:val="148BCC" w:themeColor="accent1"/>
+        </w:rPr>
+        <w:t xml:space="preserve">this data was added for 2022 and the whole tab re-added. As this tab is new, we likely will want their comments.  </w:t>
+      </w:r>
+    </w:p>
+    <w:p>
+      <w:pPr>
+        <w:numPr>
+          <w:ilvl w:val="1"/>
+          <w:numId w:val="9"/>
+        </w:numPr>
+        <w:rPr>
+          <w:rFonts w:eastAsia="Times New Roman"/>
+        </w:rPr>
+      </w:pPr>
     </w:p>
     <w:p>
       <w:pPr>
@@ -583,6 +786,50 @@
           <w:t>@Seth LaRue</w:t>
         </w:r>
       </w:hyperlink>
+    </w:p>
+    <w:p>
+      <w:pPr>
+        <w:pStyle w:val="ListParagraph"/>
+        <w:numPr>
+          <w:ilvl w:val="1"/>
+          <w:numId w:val="9"/>
+        </w:numPr>
+        <w:rPr>
+          <w:rStyle w:val="Hyperlink"/>
+          <w:rFonts w:eastAsia="Times New Roman"/>
+          <w:color w:val="148BCC" w:themeColor="accent1"/>
+          <w:u w:val="none"/>
+        </w:rPr>
+      </w:pPr>
+      <w:r>
+        <w:rPr>
+          <w:rFonts w:eastAsia="Times New Roman"/>
+          <w:color w:val="148BCC" w:themeColor="accent1"/>
+        </w:rPr>
+        <w:t>Talking point for June 3</w:t>
+      </w:r>
+      <w:r>
+        <w:rPr>
+          <w:rFonts w:eastAsia="Times New Roman"/>
+          <w:color w:val="148BCC" w:themeColor="accent1"/>
+          <w:vertAlign w:val="superscript"/>
+        </w:rPr>
+        <w:t>rd</w:t>
+      </w:r>
+      <w:r>
+        <w:rPr>
+          <w:rFonts w:eastAsia="Times New Roman"/>
+          <w:color w:val="148BCC" w:themeColor="accent1"/>
+        </w:rPr>
+        <w:t xml:space="preserve"> – </w:t>
+      </w:r>
+      <w:r>
+        <w:rPr>
+          <w:rFonts w:eastAsia="Times New Roman"/>
+          <w:color w:val="148BCC" w:themeColor="accent1"/>
+        </w:rPr>
+        <w:t xml:space="preserve">tab name was changed to “Trade Explorer” </w:t>
+      </w:r>
     </w:p>
     <w:p>
       <w:pPr>
@@ -735,6 +982,7 @@
         <w:rPr>
           <w:rFonts w:eastAsia="Times New Roman"/>
         </w:rPr>
+        <w:lastRenderedPageBreak/>
         <w:t>Populate sections with content</w:t>
       </w:r>
     </w:p>
@@ -906,7 +1154,283 @@
         <w:t>C</w:t>
       </w:r>
       <w:r>
-        <w:t>heck SNKEY</w:t>
+        <w:t>heck</w:t>
+      </w:r>
+      <w:r>
+        <w:t xml:space="preserve"> that Sankey values for ITTS region are correct. It seems to not be filtering out duplicate rows correctly </w:t>
+      </w:r>
+    </w:p>
+    <w:p>
+      <w:pPr>
+        <w:pStyle w:val="BodyText"/>
+        <w:numPr>
+          <w:ilvl w:val="0"/>
+          <w:numId w:val="11"/>
+        </w:numPr>
+      </w:pPr>
+      <w:r>
+        <w:t>Please add anything else you see during QAQC @Qi</w:t>
+      </w:r>
+    </w:p>
+    <w:p>
+      <w:pPr>
+        <w:pStyle w:val="BodyText"/>
+        <w:numPr>
+          <w:ilvl w:val="1"/>
+          <w:numId w:val="11"/>
+        </w:numPr>
+      </w:pPr>
+      <w:r>
+        <w:t xml:space="preserve">Incorporate the scenario function to international map. </w:t>
+      </w:r>
+    </w:p>
+    <w:p>
+      <w:pPr>
+        <w:pStyle w:val="BodyText"/>
+      </w:pPr>
+      <w:r>
+        <w:t>Proposed speed fixes</w:t>
+      </w:r>
+    </w:p>
+    <w:p>
+      <w:pPr>
+        <w:pStyle w:val="BodyText"/>
+      </w:pPr>
+      <w:r>
+        <w:t>Remove or consolidate following R Data object</w:t>
+      </w:r>
+    </w:p>
+    <w:p>
+      <w:pPr>
+        <w:pStyle w:val="BodyText"/>
+      </w:pPr>
+      <w:r>
+        <w:tab/>
+      </w:r>
+      <w:proofErr w:type="spellStart"/>
+      <w:r>
+        <w:t>All_selected</w:t>
+      </w:r>
+      <w:proofErr w:type="spellEnd"/>
+    </w:p>
+    <w:p>
+      <w:pPr>
+        <w:pStyle w:val="BodyText"/>
+      </w:pPr>
+      <w:r>
+        <w:tab/>
+      </w:r>
+      <w:proofErr w:type="spellStart"/>
+      <w:r>
+        <w:t>county_base</w:t>
+      </w:r>
+      <w:proofErr w:type="spellEnd"/>
+      <w:r>
+        <w:t xml:space="preserve"> </w:t>
+      </w:r>
+      <w:proofErr w:type="spellStart"/>
+      <w:r>
+        <w:t>county_choices</w:t>
+      </w:r>
+      <w:proofErr w:type="spellEnd"/>
+      <w:r>
+        <w:t xml:space="preserve">, </w:t>
+      </w:r>
+      <w:proofErr w:type="spellStart"/>
+      <w:r>
+        <w:t>county_selected</w:t>
+      </w:r>
+      <w:proofErr w:type="spellEnd"/>
+      <w:r>
+        <w:t xml:space="preserve">, </w:t>
+      </w:r>
+      <w:proofErr w:type="spellStart"/>
+      <w:r>
+        <w:t>cty_labels</w:t>
+      </w:r>
+      <w:proofErr w:type="spellEnd"/>
+    </w:p>
+    <w:p>
+      <w:pPr>
+        <w:pStyle w:val="BodyText"/>
+      </w:pPr>
+      <w:r>
+        <w:tab/>
+      </w:r>
+      <w:proofErr w:type="spellStart"/>
+      <w:r>
+        <w:t>ini_commcolors</w:t>
+      </w:r>
+      <w:proofErr w:type="spellEnd"/>
+      <w:r>
+        <w:t xml:space="preserve">, </w:t>
+      </w:r>
+      <w:proofErr w:type="spellStart"/>
+      <w:r>
+        <w:t>ini_international</w:t>
+      </w:r>
+      <w:proofErr w:type="spellEnd"/>
+      <w:r>
+        <w:t xml:space="preserve">, </w:t>
+      </w:r>
+      <w:proofErr w:type="spellStart"/>
+      <w:r>
+        <w:t>ini_modecolors</w:t>
+      </w:r>
+      <w:proofErr w:type="spellEnd"/>
+      <w:r>
+        <w:t>, ini_modecolors2</w:t>
+      </w:r>
+    </w:p>
+    <w:p>
+      <w:pPr>
+        <w:pStyle w:val="BodyText"/>
+      </w:pPr>
+      <w:r>
+        <w:tab/>
+      </w:r>
+      <w:proofErr w:type="spellStart"/>
+      <w:r>
+        <w:t>ITTS_base</w:t>
+      </w:r>
+      <w:proofErr w:type="spellEnd"/>
+      <w:r>
+        <w:t xml:space="preserve">, </w:t>
+      </w:r>
+      <w:proofErr w:type="spellStart"/>
+      <w:r>
+        <w:t>ITTS_base_comp</w:t>
+      </w:r>
+      <w:proofErr w:type="spellEnd"/>
+      <w:r>
+        <w:t>,</w:t>
+      </w:r>
+    </w:p>
+    <w:p>
+      <w:pPr>
+        <w:pStyle w:val="BodyText"/>
+      </w:pPr>
+      <w:r>
+        <w:tab/>
+      </w:r>
+      <w:proofErr w:type="spellStart"/>
+      <w:r>
+        <w:t>ITTS_states</w:t>
+      </w:r>
+      <w:proofErr w:type="spellEnd"/>
+      <w:r>
+        <w:t xml:space="preserve">, </w:t>
+      </w:r>
+      <w:proofErr w:type="spellStart"/>
+      <w:r>
+        <w:t>ITTS_states_choices</w:t>
+      </w:r>
+      <w:proofErr w:type="spellEnd"/>
+    </w:p>
+    <w:p>
+      <w:pPr>
+        <w:pStyle w:val="BodyText"/>
+      </w:pPr>
+      <w:r>
+        <w:tab/>
+      </w:r>
+      <w:proofErr w:type="spellStart"/>
+      <w:r>
+        <w:t>Objects_new,objects_old</w:t>
+      </w:r>
+      <w:proofErr w:type="spellEnd"/>
+      <w:r>
+        <w:t>, tostate1</w:t>
+      </w:r>
+    </w:p>
+    <w:p>
+      <w:pPr>
+        <w:pStyle w:val="BodyText"/>
+      </w:pPr>
+      <w:r>
+        <w:tab/>
+      </w:r>
+      <w:proofErr w:type="spellStart"/>
+      <w:r>
+        <w:t>State_base</w:t>
+      </w:r>
+      <w:proofErr w:type="spellEnd"/>
+      <w:r>
+        <w:t xml:space="preserve">, </w:t>
+      </w:r>
+      <w:proofErr w:type="spellStart"/>
+      <w:r>
+        <w:t>state_base_labels</w:t>
+      </w:r>
+      <w:proofErr w:type="spellEnd"/>
+      <w:r>
+        <w:t xml:space="preserve">, </w:t>
+      </w:r>
+      <w:proofErr w:type="spellStart"/>
+      <w:r>
+        <w:t>state_choice_labels</w:t>
+      </w:r>
+      <w:proofErr w:type="spellEnd"/>
+      <w:r>
+        <w:t xml:space="preserve">, </w:t>
+      </w:r>
+      <w:proofErr w:type="spellStart"/>
+      <w:r>
+        <w:t>state_choices</w:t>
+      </w:r>
+      <w:proofErr w:type="spellEnd"/>
+      <w:r>
+        <w:t xml:space="preserve">, </w:t>
+      </w:r>
+      <w:proofErr w:type="spellStart"/>
+      <w:r>
+        <w:t>state_code</w:t>
+      </w:r>
+      <w:proofErr w:type="spellEnd"/>
+      <w:r>
+        <w:t xml:space="preserve">, </w:t>
+      </w:r>
+      <w:proofErr w:type="spellStart"/>
+      <w:r>
+        <w:t>state_join</w:t>
+      </w:r>
+      <w:proofErr w:type="spellEnd"/>
+    </w:p>
+    <w:p>
+      <w:pPr>
+        <w:pStyle w:val="BodyText"/>
+      </w:pPr>
+      <w:r>
+        <w:t>Remove initial maps just start with reactivity?</w:t>
+      </w:r>
+    </w:p>
+    <w:p>
+      <w:pPr>
+        <w:pStyle w:val="BodyText"/>
+      </w:pPr>
+      <w:r>
+        <w:t xml:space="preserve">Remove </w:t>
+      </w:r>
+      <w:proofErr w:type="spellStart"/>
+      <w:r>
+        <w:t>click_counties$prev</w:t>
+      </w:r>
+      <w:proofErr w:type="spellEnd"/>
+    </w:p>
+    <w:p>
+      <w:pPr>
+        <w:pStyle w:val="BodyText"/>
+      </w:pPr>
+      <w:r>
+        <w:t xml:space="preserve">Remove color </w:t>
+      </w:r>
+      <w:proofErr w:type="spellStart"/>
+      <w:r>
+        <w:t>pallete</w:t>
+      </w:r>
+      <w:proofErr w:type="spellEnd"/>
+      <w:r>
+        <w:t xml:space="preserve"> calculation for each map</w:t>
       </w:r>
     </w:p>
     <w:sectPr>
@@ -1058,7 +1582,7 @@
         <w:rFonts w:ascii="Symbol" w:hAnsi="Symbol" w:hint="default"/>
       </w:rPr>
     </w:lvl>
-    <w:lvl w:ilvl="1" w:tplc="04090003" w:tentative="1">
+    <w:lvl w:ilvl="1" w:tplc="04090003">
       <w:start w:val="1"/>
       <w:numFmt w:val="bullet"/>
       <w:lvlText w:val="o"/>
@@ -2522,12 +3046,7 @@
 </file>
 
 <file path=customXml/item1.xml><?xml version="1.0" encoding="utf-8"?>
-<?mso-contentType ?>
-<FormTemplates xmlns="http://schemas.microsoft.com/sharepoint/v3/contenttype/forms">
-  <Display>DocumentLibraryForm</Display>
-  <Edit>DocumentLibraryForm</Edit>
-  <New>DocumentLibraryForm</New>
-</FormTemplates>
+<b:Sources xmlns:b="http://schemas.openxmlformats.org/officeDocument/2006/bibliography" xmlns="http://schemas.openxmlformats.org/officeDocument/2006/bibliography" SelectedStyle="\APA.XSL" StyleName="APA"/>
 </file>
 
 <file path=customXml/item2.xml><?xml version="1.0" encoding="utf-8"?>
@@ -2720,7 +3239,12 @@
 </file>
 
 <file path=customXml/item3.xml><?xml version="1.0" encoding="utf-8"?>
-<b:Sources xmlns:b="http://schemas.openxmlformats.org/officeDocument/2006/bibliography" xmlns="http://schemas.openxmlformats.org/officeDocument/2006/bibliography" SelectedStyle="\APA.XSL" StyleName="APA"/>
+<?mso-contentType ?>
+<FormTemplates xmlns="http://schemas.microsoft.com/sharepoint/v3/contenttype/forms">
+  <Display>DocumentLibraryForm</Display>
+  <Edit>DocumentLibraryForm</Edit>
+  <New>DocumentLibraryForm</New>
+</FormTemplates>
 </file>
 
 <file path=customXml/item4.xml><?xml version="1.0" encoding="utf-8"?>
@@ -2735,9 +3259,9 @@
 </file>
 
 <file path=customXml/itemProps1.xml><?xml version="1.0" encoding="utf-8"?>
-<ds:datastoreItem xmlns:ds="http://schemas.openxmlformats.org/officeDocument/2006/customXml" ds:itemID="{45851F22-3AD6-408E-9A37-1D56FA0099C0}">
+<ds:datastoreItem xmlns:ds="http://schemas.openxmlformats.org/officeDocument/2006/customXml" ds:itemID="{26857DE8-ED05-4EDC-9711-0FCDEB510A86}">
   <ds:schemaRefs>
-    <ds:schemaRef ds:uri="http://schemas.microsoft.com/sharepoint/v3/contenttype/forms"/>
+    <ds:schemaRef ds:uri="http://schemas.openxmlformats.org/officeDocument/2006/bibliography"/>
   </ds:schemaRefs>
 </ds:datastoreItem>
 </file>
@@ -2762,9 +3286,9 @@
 </file>
 
 <file path=customXml/itemProps3.xml><?xml version="1.0" encoding="utf-8"?>
-<ds:datastoreItem xmlns:ds="http://schemas.openxmlformats.org/officeDocument/2006/customXml" ds:itemID="{26857DE8-ED05-4EDC-9711-0FCDEB510A86}">
+<ds:datastoreItem xmlns:ds="http://schemas.openxmlformats.org/officeDocument/2006/customXml" ds:itemID="{45851F22-3AD6-408E-9A37-1D56FA0099C0}">
   <ds:schemaRefs>
-    <ds:schemaRef ds:uri="http://schemas.openxmlformats.org/officeDocument/2006/bibliography"/>
+    <ds:schemaRef ds:uri="http://schemas.microsoft.com/sharepoint/v3/contenttype/forms"/>
   </ds:schemaRefs>
 </ds:datastoreItem>
 </file>

</xml_diff>

<commit_message>
Fixing International Data + Other Fixes in June
</commit_message>
<xml_diff>
--- a/tracking_updates.docx
+++ b/tracking_updates.docx
@@ -1,6 +1,6 @@
 
 <file path=word/document.xml><?xml version="1.0" encoding="utf-8"?>
-<w:document xmlns:wpc="http://schemas.microsoft.com/office/word/2010/wordprocessingCanvas" xmlns:cx="http://schemas.microsoft.com/office/drawing/2014/chartex" xmlns:cx1="http://schemas.microsoft.com/office/drawing/2015/9/8/chartex" xmlns:cx2="http://schemas.microsoft.com/office/drawing/2015/10/21/chartex" xmlns:cx3="http://schemas.microsoft.com/office/drawing/2016/5/9/chartex" xmlns:cx4="http://schemas.microsoft.com/office/drawing/2016/5/10/chartex" xmlns:cx5="http://schemas.microsoft.com/office/drawing/2016/5/11/chartex" xmlns:cx6="http://schemas.microsoft.com/office/drawing/2016/5/12/chartex" xmlns:cx7="http://schemas.microsoft.com/office/drawing/2016/5/13/chartex" xmlns:cx8="http://schemas.microsoft.com/office/drawing/2016/5/14/chartex" xmlns:mc="http://schemas.openxmlformats.org/markup-compatibility/2006" xmlns:aink="http://schemas.microsoft.com/office/drawing/2016/ink" xmlns:am3d="http://schemas.microsoft.com/office/drawing/2017/model3d" xmlns:o="urn:schemas-microsoft-com:office:office" xmlns:oel="http://schemas.microsoft.com/office/2019/extlst" xmlns:r="http://schemas.openxmlformats.org/officeDocument/2006/relationships" xmlns:m="http://schemas.openxmlformats.org/officeDocument/2006/math" xmlns:v="urn:schemas-microsoft-com:vml" xmlns:wp14="http://schemas.microsoft.com/office/word/2010/wordprocessingDrawing" xmlns:wp="http://schemas.openxmlformats.org/drawingml/2006/wordprocessingDrawing" xmlns:w10="urn:schemas-microsoft-com:office:word" xmlns:w="http://schemas.openxmlformats.org/wordprocessingml/2006/main" xmlns:w14="http://schemas.microsoft.com/office/word/2010/wordml" xmlns:w15="http://schemas.microsoft.com/office/word/2012/wordml" xmlns:w16cex="http://schemas.microsoft.com/office/word/2018/wordml/cex" xmlns:w16cid="http://schemas.microsoft.com/office/word/2016/wordml/cid" xmlns:w16="http://schemas.microsoft.com/office/word/2018/wordml" xmlns:w16sdtdh="http://schemas.microsoft.com/office/word/2020/wordml/sdtdatahash" xmlns:w16se="http://schemas.microsoft.com/office/word/2015/wordml/symex" xmlns:wpg="http://schemas.microsoft.com/office/word/2010/wordprocessingGroup" xmlns:wpi="http://schemas.microsoft.com/office/word/2010/wordprocessingInk" xmlns:wne="http://schemas.microsoft.com/office/word/2006/wordml" xmlns:wps="http://schemas.microsoft.com/office/word/2010/wordprocessingShape" mc:Ignorable="w14 w15 w16se w16cid w16 w16cex w16sdtdh wp14">
+<w:document xmlns:wpc="http://schemas.microsoft.com/office/word/2010/wordprocessingCanvas" xmlns:cx="http://schemas.microsoft.com/office/drawing/2014/chartex" xmlns:cx1="http://schemas.microsoft.com/office/drawing/2015/9/8/chartex" xmlns:cx2="http://schemas.microsoft.com/office/drawing/2015/10/21/chartex" xmlns:cx3="http://schemas.microsoft.com/office/drawing/2016/5/9/chartex" xmlns:cx4="http://schemas.microsoft.com/office/drawing/2016/5/10/chartex" xmlns:cx5="http://schemas.microsoft.com/office/drawing/2016/5/11/chartex" xmlns:cx6="http://schemas.microsoft.com/office/drawing/2016/5/12/chartex" xmlns:cx7="http://schemas.microsoft.com/office/drawing/2016/5/13/chartex" xmlns:cx8="http://schemas.microsoft.com/office/drawing/2016/5/14/chartex" xmlns:mc="http://schemas.openxmlformats.org/markup-compatibility/2006" xmlns:aink="http://schemas.microsoft.com/office/drawing/2016/ink" xmlns:am3d="http://schemas.microsoft.com/office/drawing/2017/model3d" xmlns:o="urn:schemas-microsoft-com:office:office" xmlns:oel="http://schemas.microsoft.com/office/2019/extlst" xmlns:r="http://schemas.openxmlformats.org/officeDocument/2006/relationships" xmlns:m="http://schemas.openxmlformats.org/officeDocument/2006/math" xmlns:v="urn:schemas-microsoft-com:vml" xmlns:wp14="http://schemas.microsoft.com/office/word/2010/wordprocessingDrawing" xmlns:wp="http://schemas.openxmlformats.org/drawingml/2006/wordprocessingDrawing" xmlns:w10="urn:schemas-microsoft-com:office:word" xmlns:w="http://schemas.openxmlformats.org/wordprocessingml/2006/main" xmlns:w14="http://schemas.microsoft.com/office/word/2010/wordml" xmlns:w15="http://schemas.microsoft.com/office/word/2012/wordml" xmlns:w16cex="http://schemas.microsoft.com/office/word/2018/wordml/cex" xmlns:w16cid="http://schemas.microsoft.com/office/word/2016/wordml/cid" xmlns:w16="http://schemas.microsoft.com/office/word/2018/wordml" xmlns:w16du="http://schemas.microsoft.com/office/word/2023/wordml/word16du" xmlns:w16sdtdh="http://schemas.microsoft.com/office/word/2020/wordml/sdtdatahash" xmlns:w16se="http://schemas.microsoft.com/office/word/2015/wordml/symex" xmlns:wpg="http://schemas.microsoft.com/office/word/2010/wordprocessingGroup" xmlns:wpi="http://schemas.microsoft.com/office/word/2010/wordprocessingInk" xmlns:wne="http://schemas.microsoft.com/office/word/2006/wordml" xmlns:wps="http://schemas.microsoft.com/office/word/2010/wordprocessingShape" mc:Ignorable="w14 w15 w16se w16cid w16 w16cex w16sdtdh w16du wp14">
   <w:body>
     <w:p>
       <w:pPr>
@@ -581,6 +581,26 @@
     </w:p>
     <w:p>
       <w:pPr>
+        <w:pStyle w:val="ListParagraph"/>
+        <w:numPr>
+          <w:ilvl w:val="1"/>
+          <w:numId w:val="9"/>
+        </w:numPr>
+        <w:rPr>
+          <w:rFonts w:eastAsia="Times New Roman"/>
+          <w:color w:val="FF0000"/>
+        </w:rPr>
+      </w:pPr>
+      <w:r>
+        <w:rPr>
+          <w:rFonts w:eastAsia="Times New Roman"/>
+          <w:color w:val="FF0000"/>
+        </w:rPr>
+        <w:t>Move it to top</w:t>
+      </w:r>
+    </w:p>
+    <w:p>
+      <w:pPr>
         <w:numPr>
           <w:ilvl w:val="0"/>
           <w:numId w:val="9"/>
@@ -609,13 +629,8 @@
         <w:t xml:space="preserve">Seth – fixed by adding </w:t>
       </w:r>
       <w:r>
-        <w:t xml:space="preserve">it back </w:t>
-      </w:r>
-      <w:proofErr w:type="spellStart"/>
-      <w:r>
-        <w:t>haha</w:t>
-      </w:r>
-      <w:proofErr w:type="spellEnd"/>
+        <w:t>it back haha</w:t>
+      </w:r>
     </w:p>
     <w:p>
       <w:pPr>
@@ -982,7 +997,6 @@
         <w:rPr>
           <w:rFonts w:eastAsia="Times New Roman"/>
         </w:rPr>
-        <w:lastRenderedPageBreak/>
         <w:t>Populate sections with content</w:t>
       </w:r>
     </w:p>
@@ -1187,6 +1201,793 @@
     <w:p>
       <w:pPr>
         <w:pStyle w:val="BodyText"/>
+        <w:numPr>
+          <w:ilvl w:val="2"/>
+          <w:numId w:val="11"/>
+        </w:numPr>
+      </w:pPr>
+      <w:r>
+        <w:t>UI (</w:t>
+      </w:r>
+      <w:r>
+        <w:t xml:space="preserve"> update the scenario options, and the descriptive paragraphs when scenarios selected)</w:t>
+      </w:r>
+    </w:p>
+    <w:p>
+      <w:pPr>
+        <w:pStyle w:val="BodyText"/>
+        <w:numPr>
+          <w:ilvl w:val="2"/>
+          <w:numId w:val="11"/>
+        </w:numPr>
+      </w:pPr>
+      <w:r>
+        <w:t>Server</w:t>
+      </w:r>
+      <w:r>
+        <w:t xml:space="preserve"> (do we need Scenarios for international flow?)</w:t>
+      </w:r>
+    </w:p>
+    <w:p>
+      <w:pPr>
+        <w:pStyle w:val="BodyText"/>
+        <w:numPr>
+          <w:ilvl w:val="1"/>
+          <w:numId w:val="11"/>
+        </w:numPr>
+      </w:pPr>
+      <w:r>
+        <w:t xml:space="preserve">Adjust </w:t>
+      </w:r>
+      <w:r>
+        <w:t xml:space="preserve">the scenario function for </w:t>
+      </w:r>
+      <w:r>
+        <w:t>scenario analyzer. (about coal in S3)</w:t>
+      </w:r>
+    </w:p>
+    <w:p>
+      <w:pPr>
+        <w:pStyle w:val="BodyText"/>
+      </w:pPr>
+    </w:p>
+    <w:p>
+      <w:pPr>
+        <w:pStyle w:val="BodyText"/>
+      </w:pPr>
+    </w:p>
+    <w:p>
+      <w:pPr>
+        <w:pStyle w:val="BodyText"/>
+      </w:pPr>
+    </w:p>
+    <w:p>
+      <w:pPr>
+        <w:pStyle w:val="BodyText"/>
+      </w:pPr>
+    </w:p>
+    <w:p>
+      <w:pPr>
+        <w:pStyle w:val="BodyText"/>
+      </w:pPr>
+    </w:p>
+    <w:p>
+      <w:pPr>
+        <w:pStyle w:val="BodyText"/>
+      </w:pPr>
+    </w:p>
+    <w:p>
+      <w:pPr>
+        <w:pStyle w:val="BodyText"/>
+      </w:pPr>
+    </w:p>
+    <w:p>
+      <w:pPr>
+        <w:pStyle w:val="BodyText"/>
+      </w:pPr>
+    </w:p>
+    <w:p>
+      <w:pPr>
+        <w:pStyle w:val="BodyText"/>
+      </w:pPr>
+    </w:p>
+    <w:p>
+      <w:pPr>
+        <w:pStyle w:val="BodyText"/>
+      </w:pPr>
+    </w:p>
+    <w:p>
+      <w:pPr>
+        <w:pStyle w:val="BodyText"/>
+      </w:pPr>
+    </w:p>
+    <w:p>
+      <w:pPr>
+        <w:pStyle w:val="BodyText"/>
+      </w:pPr>
+    </w:p>
+    <w:p>
+      <w:pPr>
+        <w:pStyle w:val="BodyText"/>
+      </w:pPr>
+    </w:p>
+    <w:p>
+      <w:pPr>
+        <w:pStyle w:val="BodyText"/>
+        <w:rPr>
+          <w:b/>
+          <w:bCs/>
+          <w:color w:val="FF0000"/>
+          <w:sz w:val="28"/>
+          <w:szCs w:val="28"/>
+        </w:rPr>
+      </w:pPr>
+      <w:r>
+        <w:rPr>
+          <w:b/>
+          <w:bCs/>
+          <w:color w:val="FF0000"/>
+          <w:sz w:val="28"/>
+          <w:szCs w:val="28"/>
+        </w:rPr>
+        <w:t xml:space="preserve">Active </w:t>
+      </w:r>
+      <w:r>
+        <w:rPr>
+          <w:b/>
+          <w:bCs/>
+          <w:color w:val="FF0000"/>
+          <w:sz w:val="28"/>
+          <w:szCs w:val="28"/>
+        </w:rPr>
+        <w:t>L</w:t>
+      </w:r>
+      <w:r>
+        <w:rPr>
+          <w:b/>
+          <w:bCs/>
+          <w:color w:val="FF0000"/>
+          <w:sz w:val="28"/>
+          <w:szCs w:val="28"/>
+        </w:rPr>
+        <w:t xml:space="preserve">ist: </w:t>
+      </w:r>
+    </w:p>
+    <w:p>
+      <w:pPr>
+        <w:pStyle w:val="BodyText"/>
+        <w:numPr>
+          <w:ilvl w:val="0"/>
+          <w:numId w:val="12"/>
+        </w:numPr>
+      </w:pPr>
+      <w:sdt>
+        <w:sdtPr>
+          <w:id w:val="-2068942908"/>
+          <w14:checkbox>
+            <w14:checked w14:val="1"/>
+            <w14:checkedState w14:val="2612" w14:font="MS Gothic"/>
+            <w14:uncheckedState w14:val="2610" w14:font="MS Gothic"/>
+          </w14:checkbox>
+        </w:sdtPr>
+        <w:sdtContent>
+          <w:r>
+            <w:rPr>
+              <w:rFonts w:ascii="MS Gothic" w:eastAsia="MS Gothic" w:hAnsi="MS Gothic" w:hint="eastAsia"/>
+            </w:rPr>
+            <w:t>☒</w:t>
+          </w:r>
+        </w:sdtContent>
+      </w:sdt>
+      <w:r>
+        <w:t xml:space="preserve"> </w:t>
+      </w:r>
+      <w:r>
+        <w:t>O</w:t>
+      </w:r>
+      <w:r>
+        <w:t xml:space="preserve">n the </w:t>
+      </w:r>
+      <w:r>
+        <w:t xml:space="preserve">Scenario Analyzer tab, move the option “ITTS Region” to the top of the </w:t>
+      </w:r>
+      <w:r>
+        <w:t>State dropdown list</w:t>
+      </w:r>
+      <w:r>
+        <w:t>.</w:t>
+      </w:r>
+    </w:p>
+    <w:p>
+      <w:pPr>
+        <w:pStyle w:val="BodyText"/>
+        <w:numPr>
+          <w:ilvl w:val="0"/>
+          <w:numId w:val="12"/>
+        </w:numPr>
+      </w:pPr>
+      <w:sdt>
+        <w:sdtPr>
+          <w:id w:val="1324007483"/>
+          <w14:checkbox>
+            <w14:checked w14:val="1"/>
+            <w14:checkedState w14:val="2612" w14:font="MS Gothic"/>
+            <w14:uncheckedState w14:val="2610" w14:font="MS Gothic"/>
+          </w14:checkbox>
+        </w:sdtPr>
+        <w:sdtContent>
+          <w:r>
+            <w:rPr>
+              <w:rFonts w:ascii="MS Gothic" w:eastAsia="MS Gothic" w:hAnsi="MS Gothic" w:hint="eastAsia"/>
+            </w:rPr>
+            <w:t>☒</w:t>
+          </w:r>
+        </w:sdtContent>
+      </w:sdt>
+      <w:r>
+        <w:t xml:space="preserve"> On the Scenario Analyzer tab, the label overlaps </w:t>
+      </w:r>
+      <w:r>
+        <w:t xml:space="preserve">if too many commodities are selected. </w:t>
+      </w:r>
+    </w:p>
+    <w:p>
+      <w:pPr>
+        <w:pStyle w:val="BodyText"/>
+      </w:pPr>
+      <w:r>
+        <w:rPr>
+          <w:noProof/>
+        </w:rPr>
+        <w:drawing>
+          <wp:inline distT="0" distB="0" distL="0" distR="0" wp14:anchorId="00E1B130" wp14:editId="6E91B0EF">
+            <wp:extent cx="5382986" cy="1498149"/>
+            <wp:effectExtent l="0" t="0" r="8255" b="6985"/>
+            <wp:docPr id="305710652" name="Picture 1" descr="A screenshot of a computer&#10;&#10;Description automatically generated"/>
+            <wp:cNvGraphicFramePr>
+              <a:graphicFrameLocks xmlns:a="http://schemas.openxmlformats.org/drawingml/2006/main" noChangeAspect="1"/>
+            </wp:cNvGraphicFramePr>
+            <a:graphic xmlns:a="http://schemas.openxmlformats.org/drawingml/2006/main">
+              <a:graphicData uri="http://schemas.openxmlformats.org/drawingml/2006/picture">
+                <pic:pic xmlns:pic="http://schemas.openxmlformats.org/drawingml/2006/picture">
+                  <pic:nvPicPr>
+                    <pic:cNvPr id="305710652" name="Picture 1" descr="A screenshot of a computer&#10;&#10;Description automatically generated"/>
+                    <pic:cNvPicPr/>
+                  </pic:nvPicPr>
+                  <pic:blipFill>
+                    <a:blip r:embed="rId18"/>
+                    <a:stretch>
+                      <a:fillRect/>
+                    </a:stretch>
+                  </pic:blipFill>
+                  <pic:spPr>
+                    <a:xfrm>
+                      <a:off x="0" y="0"/>
+                      <a:ext cx="5388254" cy="1499615"/>
+                    </a:xfrm>
+                    <a:prstGeom prst="rect">
+                      <a:avLst/>
+                    </a:prstGeom>
+                  </pic:spPr>
+                </pic:pic>
+              </a:graphicData>
+            </a:graphic>
+          </wp:inline>
+        </w:drawing>
+      </w:r>
+    </w:p>
+    <w:p>
+      <w:pPr>
+        <w:pStyle w:val="BodyText"/>
+        <w:numPr>
+          <w:ilvl w:val="0"/>
+          <w:numId w:val="12"/>
+        </w:numPr>
+      </w:pPr>
+      <w:r>
+        <w:t xml:space="preserve"> </w:t>
+      </w:r>
+      <w:sdt>
+        <w:sdtPr>
+          <w:id w:val="-1969806072"/>
+          <w14:checkbox>
+            <w14:checked w14:val="1"/>
+            <w14:checkedState w14:val="2612" w14:font="MS Gothic"/>
+            <w14:uncheckedState w14:val="2610" w14:font="MS Gothic"/>
+          </w14:checkbox>
+        </w:sdtPr>
+        <w:sdtContent>
+          <w:r>
+            <w:rPr>
+              <w:rFonts w:ascii="MS Gothic" w:eastAsia="MS Gothic" w:hAnsi="MS Gothic" w:hint="eastAsia"/>
+            </w:rPr>
+            <w:t>☒</w:t>
+          </w:r>
+        </w:sdtContent>
+      </w:sdt>
+      <w:r>
+        <w:t xml:space="preserve"> </w:t>
+      </w:r>
+      <w:r>
+        <w:t xml:space="preserve">On the Trade Explorer tab, </w:t>
+      </w:r>
+      <w:r>
+        <w:t xml:space="preserve">remove the </w:t>
+      </w:r>
+      <w:r>
+        <w:t xml:space="preserve">Scenario Options on the International tab. </w:t>
+      </w:r>
+    </w:p>
+    <w:p>
+      <w:pPr>
+        <w:pStyle w:val="BodyText"/>
+        <w:numPr>
+          <w:ilvl w:val="0"/>
+          <w:numId w:val="12"/>
+        </w:numPr>
+      </w:pPr>
+      <w:sdt>
+        <w:sdtPr>
+          <w:id w:val="663441872"/>
+          <w14:checkbox>
+            <w14:checked w14:val="1"/>
+            <w14:checkedState w14:val="2612" w14:font="MS Gothic"/>
+            <w14:uncheckedState w14:val="2610" w14:font="MS Gothic"/>
+          </w14:checkbox>
+        </w:sdtPr>
+        <w:sdtContent>
+          <w:r>
+            <w:rPr>
+              <w:rFonts w:ascii="MS Gothic" w:eastAsia="MS Gothic" w:hAnsi="MS Gothic" w:hint="eastAsia"/>
+            </w:rPr>
+            <w:t>☒</w:t>
+          </w:r>
+        </w:sdtContent>
+      </w:sdt>
+      <w:r>
+        <w:t xml:space="preserve"> </w:t>
+      </w:r>
+      <w:r>
+        <w:t xml:space="preserve">check the filter and data visualization logic. When the user filters to a very specific selection, such as coal with “Other or Unknown” mode, there isn’t any data, so the data_ss_click() is Null. This causes rendering issues, and the tool will </w:t>
+      </w:r>
+      <w:r>
+        <w:t>crash</w:t>
+      </w:r>
+      <w:r>
+        <w:t>.</w:t>
+      </w:r>
+    </w:p>
+    <w:p>
+      <w:pPr>
+        <w:pStyle w:val="BodyText"/>
+      </w:pPr>
+      <w:r>
+        <w:rPr>
+          <w:noProof/>
+        </w:rPr>
+        <w:drawing>
+          <wp:inline distT="0" distB="0" distL="0" distR="0" wp14:anchorId="4ED8CD34" wp14:editId="2EC7BCD8">
+            <wp:extent cx="5593137" cy="1246505"/>
+            <wp:effectExtent l="0" t="0" r="7620" b="0"/>
+            <wp:docPr id="1350866434" name="Picture 1" descr="A screen shot of a computer&#10;&#10;Description automatically generated"/>
+            <wp:cNvGraphicFramePr>
+              <a:graphicFrameLocks xmlns:a="http://schemas.openxmlformats.org/drawingml/2006/main" noChangeAspect="1"/>
+            </wp:cNvGraphicFramePr>
+            <a:graphic xmlns:a="http://schemas.openxmlformats.org/drawingml/2006/main">
+              <a:graphicData uri="http://schemas.openxmlformats.org/drawingml/2006/picture">
+                <pic:pic xmlns:pic="http://schemas.openxmlformats.org/drawingml/2006/picture">
+                  <pic:nvPicPr>
+                    <pic:cNvPr id="1350866434" name="Picture 1" descr="A screen shot of a computer&#10;&#10;Description automatically generated"/>
+                    <pic:cNvPicPr/>
+                  </pic:nvPicPr>
+                  <pic:blipFill>
+                    <a:blip r:embed="rId19"/>
+                    <a:stretch>
+                      <a:fillRect/>
+                    </a:stretch>
+                  </pic:blipFill>
+                  <pic:spPr>
+                    <a:xfrm>
+                      <a:off x="0" y="0"/>
+                      <a:ext cx="5604269" cy="1248986"/>
+                    </a:xfrm>
+                    <a:prstGeom prst="rect">
+                      <a:avLst/>
+                    </a:prstGeom>
+                  </pic:spPr>
+                </pic:pic>
+              </a:graphicData>
+            </a:graphic>
+          </wp:inline>
+        </w:drawing>
+      </w:r>
+    </w:p>
+    <w:p>
+      <w:pPr>
+        <w:pStyle w:val="ListParagraph"/>
+        <w:numPr>
+          <w:ilvl w:val="0"/>
+          <w:numId w:val="12"/>
+        </w:numPr>
+      </w:pPr>
+      <w:sdt>
+        <w:sdtPr>
+          <w:rPr>
+            <w:rFonts w:ascii="MS Gothic" w:eastAsia="MS Gothic" w:hAnsi="MS Gothic"/>
+          </w:rPr>
+          <w:id w:val="-115912432"/>
+          <w14:checkbox>
+            <w14:checked w14:val="1"/>
+            <w14:checkedState w14:val="2612" w14:font="MS Gothic"/>
+            <w14:uncheckedState w14:val="2610" w14:font="MS Gothic"/>
+          </w14:checkbox>
+        </w:sdtPr>
+        <w:sdtContent>
+          <w:r>
+            <w:rPr>
+              <w:rFonts w:ascii="MS Gothic" w:eastAsia="MS Gothic" w:hAnsi="MS Gothic" w:hint="eastAsia"/>
+            </w:rPr>
+            <w:t>☒</w:t>
+          </w:r>
+        </w:sdtContent>
+      </w:sdt>
+      <w:r>
+        <w:t xml:space="preserve"> On the Trade Explorer tab, the datatable warning randomly happens again, it might relate to </w:t>
+      </w:r>
+      <w:r>
+        <w:t>Issue #</w:t>
+      </w:r>
+      <w:r>
+        <w:t>6</w:t>
+      </w:r>
+      <w:r>
+        <w:t xml:space="preserve"> on the international tab. Check again after solving </w:t>
+      </w:r>
+      <w:r>
+        <w:t>issue #6.</w:t>
+      </w:r>
+      <w:r>
+        <w:t xml:space="preserve"> </w:t>
+      </w:r>
+    </w:p>
+    <w:p>
+      <w:pPr>
+        <w:rPr>
+          <w:rFonts w:ascii="Times New Roman" w:eastAsia="Times New Roman" w:hAnsi="Times New Roman" w:cs="Times New Roman"/>
+          <w:sz w:val="24"/>
+          <w:szCs w:val="24"/>
+        </w:rPr>
+      </w:pPr>
+      <w:r>
+        <w:rPr>
+          <w:rFonts w:ascii="Times New Roman" w:eastAsia="Times New Roman" w:hAnsi="Times New Roman" w:cs="Times New Roman"/>
+          <w:noProof/>
+          <w:sz w:val="24"/>
+          <w:szCs w:val="24"/>
+        </w:rPr>
+        <w:drawing>
+          <wp:inline distT="0" distB="0" distL="0" distR="0" wp14:anchorId="246DE845" wp14:editId="55ABF9B8">
+            <wp:extent cx="3780367" cy="1730127"/>
+            <wp:effectExtent l="0" t="0" r="0" b="3810"/>
+            <wp:docPr id="913141596" name="Picture 3" descr="A screenshot of a computer&#10;&#10;Description automatically generated"/>
+            <wp:cNvGraphicFramePr>
+              <a:graphicFrameLocks xmlns:a="http://schemas.openxmlformats.org/drawingml/2006/main" noChangeAspect="1"/>
+            </wp:cNvGraphicFramePr>
+            <a:graphic xmlns:a="http://schemas.openxmlformats.org/drawingml/2006/main">
+              <a:graphicData uri="http://schemas.openxmlformats.org/drawingml/2006/picture">
+                <pic:pic xmlns:pic="http://schemas.openxmlformats.org/drawingml/2006/picture">
+                  <pic:nvPicPr>
+                    <pic:cNvPr id="913141596" name="Picture 3" descr="A screenshot of a computer&#10;&#10;Description automatically generated"/>
+                    <pic:cNvPicPr>
+                      <a:picLocks noChangeAspect="1" noChangeArrowheads="1"/>
+                    </pic:cNvPicPr>
+                  </pic:nvPicPr>
+                  <pic:blipFill>
+                    <a:blip r:embed="rId20">
+                      <a:extLst>
+                        <a:ext uri="{28A0092B-C50C-407E-A947-70E740481C1C}">
+                          <a14:useLocalDpi xmlns:a14="http://schemas.microsoft.com/office/drawing/2010/main" val="0"/>
+                        </a:ext>
+                      </a:extLst>
+                    </a:blip>
+                    <a:srcRect/>
+                    <a:stretch>
+                      <a:fillRect/>
+                    </a:stretch>
+                  </pic:blipFill>
+                  <pic:spPr bwMode="auto">
+                    <a:xfrm>
+                      <a:off x="0" y="0"/>
+                      <a:ext cx="3784242" cy="1731900"/>
+                    </a:xfrm>
+                    <a:prstGeom prst="rect">
+                      <a:avLst/>
+                    </a:prstGeom>
+                    <a:noFill/>
+                    <a:ln>
+                      <a:noFill/>
+                    </a:ln>
+                  </pic:spPr>
+                </pic:pic>
+              </a:graphicData>
+            </a:graphic>
+          </wp:inline>
+        </w:drawing>
+      </w:r>
+    </w:p>
+    <w:p>
+      <w:pPr>
+        <w:pStyle w:val="BodyText"/>
+        <w:ind w:left="720"/>
+      </w:pPr>
+    </w:p>
+    <w:p>
+      <w:pPr>
+        <w:pStyle w:val="BodyText"/>
+        <w:ind w:left="720"/>
+      </w:pPr>
+    </w:p>
+    <w:p>
+      <w:pPr>
+        <w:pStyle w:val="BodyText"/>
+        <w:numPr>
+          <w:ilvl w:val="0"/>
+          <w:numId w:val="12"/>
+        </w:numPr>
+      </w:pPr>
+      <w:sdt>
+        <w:sdtPr>
+          <w:id w:val="360703745"/>
+          <w14:checkbox>
+            <w14:checked w14:val="1"/>
+            <w14:checkedState w14:val="2612" w14:font="MS Gothic"/>
+            <w14:uncheckedState w14:val="2610" w14:font="MS Gothic"/>
+          </w14:checkbox>
+        </w:sdtPr>
+        <w:sdtContent>
+          <w:r>
+            <w:rPr>
+              <w:rFonts w:ascii="MS Gothic" w:eastAsia="MS Gothic" w:hAnsi="MS Gothic" w:hint="eastAsia"/>
+            </w:rPr>
+            <w:t>☒</w:t>
+          </w:r>
+        </w:sdtContent>
+      </w:sdt>
+      <w:r>
+        <w:t xml:space="preserve"> On the Trade Explorer tab</w:t>
+      </w:r>
+      <w:r>
+        <w:t xml:space="preserve">, selecting the “Port” (Focus Map on:) casing rendering issue. </w:t>
+      </w:r>
+    </w:p>
+    <w:p>
+      <w:pPr>
+        <w:pStyle w:val="BodyText"/>
+      </w:pPr>
+      <w:r>
+        <w:rPr>
+          <w:noProof/>
+        </w:rPr>
+        <w:drawing>
+          <wp:inline distT="0" distB="0" distL="0" distR="0" wp14:anchorId="65C51FAF" wp14:editId="71AFF15F">
+            <wp:extent cx="4620986" cy="2444284"/>
+            <wp:effectExtent l="0" t="0" r="8255" b="0"/>
+            <wp:docPr id="1020558332" name="Picture 1" descr="A screenshot of a computer&#10;&#10;Description automatically generated"/>
+            <wp:cNvGraphicFramePr>
+              <a:graphicFrameLocks xmlns:a="http://schemas.openxmlformats.org/drawingml/2006/main" noChangeAspect="1"/>
+            </wp:cNvGraphicFramePr>
+            <a:graphic xmlns:a="http://schemas.openxmlformats.org/drawingml/2006/main">
+              <a:graphicData uri="http://schemas.openxmlformats.org/drawingml/2006/picture">
+                <pic:pic xmlns:pic="http://schemas.openxmlformats.org/drawingml/2006/picture">
+                  <pic:nvPicPr>
+                    <pic:cNvPr id="1020558332" name="Picture 1" descr="A screenshot of a computer&#10;&#10;Description automatically generated"/>
+                    <pic:cNvPicPr/>
+                  </pic:nvPicPr>
+                  <pic:blipFill>
+                    <a:blip r:embed="rId21"/>
+                    <a:stretch>
+                      <a:fillRect/>
+                    </a:stretch>
+                  </pic:blipFill>
+                  <pic:spPr>
+                    <a:xfrm>
+                      <a:off x="0" y="0"/>
+                      <a:ext cx="4622056" cy="2444850"/>
+                    </a:xfrm>
+                    <a:prstGeom prst="rect">
+                      <a:avLst/>
+                    </a:prstGeom>
+                  </pic:spPr>
+                </pic:pic>
+              </a:graphicData>
+            </a:graphic>
+          </wp:inline>
+        </w:drawing>
+      </w:r>
+    </w:p>
+    <w:p>
+      <w:pPr>
+        <w:pStyle w:val="BodyText"/>
+        <w:numPr>
+          <w:ilvl w:val="0"/>
+          <w:numId w:val="12"/>
+        </w:numPr>
+      </w:pPr>
+      <w:sdt>
+        <w:sdtPr>
+          <w:id w:val="1678613158"/>
+          <w14:checkbox>
+            <w14:checked w14:val="1"/>
+            <w14:checkedState w14:val="2612" w14:font="MS Gothic"/>
+            <w14:uncheckedState w14:val="2610" w14:font="MS Gothic"/>
+          </w14:checkbox>
+        </w:sdtPr>
+        <w:sdtContent>
+          <w:r>
+            <w:rPr>
+              <w:rFonts w:ascii="MS Gothic" w:eastAsia="MS Gothic" w:hAnsi="MS Gothic" w:hint="eastAsia"/>
+            </w:rPr>
+            <w:t>☒</w:t>
+          </w:r>
+        </w:sdtContent>
+      </w:sdt>
+      <w:r>
+        <w:t xml:space="preserve"> </w:t>
+      </w:r>
+      <w:r>
+        <w:t>On the Trade Explorer tab</w:t>
+      </w:r>
+      <w:r>
+        <w:t>, add</w:t>
+      </w:r>
+      <w:r>
+        <w:t xml:space="preserve"> space in the legend between the selected geography and the variable. And the legend is showing as “Thousand Tons” when </w:t>
+      </w:r>
+      <w:r>
+        <w:t xml:space="preserve">the selected measure is value. </w:t>
+      </w:r>
+    </w:p>
+    <w:p>
+      <w:pPr>
+        <w:pStyle w:val="BodyText"/>
+      </w:pPr>
+      <w:r>
+        <w:rPr>
+          <w:noProof/>
+        </w:rPr>
+        <w:drawing>
+          <wp:inline distT="0" distB="0" distL="0" distR="0" wp14:anchorId="762A7BEB" wp14:editId="02ADC263">
+            <wp:extent cx="3571875" cy="1580249"/>
+            <wp:effectExtent l="0" t="0" r="0" b="1270"/>
+            <wp:docPr id="781340769" name="Picture 1" descr="A map of the united states&#10;&#10;Description automatically generated"/>
+            <wp:cNvGraphicFramePr>
+              <a:graphicFrameLocks xmlns:a="http://schemas.openxmlformats.org/drawingml/2006/main" noChangeAspect="1"/>
+            </wp:cNvGraphicFramePr>
+            <a:graphic xmlns:a="http://schemas.openxmlformats.org/drawingml/2006/main">
+              <a:graphicData uri="http://schemas.openxmlformats.org/drawingml/2006/picture">
+                <pic:pic xmlns:pic="http://schemas.openxmlformats.org/drawingml/2006/picture">
+                  <pic:nvPicPr>
+                    <pic:cNvPr id="781340769" name="Picture 1" descr="A map of the united states&#10;&#10;Description automatically generated"/>
+                    <pic:cNvPicPr/>
+                  </pic:nvPicPr>
+                  <pic:blipFill>
+                    <a:blip r:embed="rId22"/>
+                    <a:stretch>
+                      <a:fillRect/>
+                    </a:stretch>
+                  </pic:blipFill>
+                  <pic:spPr>
+                    <a:xfrm>
+                      <a:off x="0" y="0"/>
+                      <a:ext cx="3573782" cy="1581093"/>
+                    </a:xfrm>
+                    <a:prstGeom prst="rect">
+                      <a:avLst/>
+                    </a:prstGeom>
+                  </pic:spPr>
+                </pic:pic>
+              </a:graphicData>
+            </a:graphic>
+          </wp:inline>
+        </w:drawing>
+      </w:r>
+    </w:p>
+    <w:p>
+      <w:pPr>
+        <w:pStyle w:val="BodyText"/>
+        <w:numPr>
+          <w:ilvl w:val="0"/>
+          <w:numId w:val="12"/>
+        </w:numPr>
+      </w:pPr>
+      <w:sdt>
+        <w:sdtPr>
+          <w:id w:val="-749269285"/>
+          <w14:checkbox>
+            <w14:checked w14:val="1"/>
+            <w14:checkedState w14:val="2612" w14:font="MS Gothic"/>
+            <w14:uncheckedState w14:val="2610" w14:font="MS Gothic"/>
+          </w14:checkbox>
+        </w:sdtPr>
+        <w:sdtContent>
+          <w:r>
+            <w:rPr>
+              <w:rFonts w:ascii="MS Gothic" w:eastAsia="MS Gothic" w:hAnsi="MS Gothic" w:hint="eastAsia"/>
+            </w:rPr>
+            <w:t>☒</w:t>
+          </w:r>
+        </w:sdtContent>
+      </w:sdt>
+      <w:r>
+        <w:t xml:space="preserve"> </w:t>
+      </w:r>
+      <w:r>
+        <w:t>On the Trade Explorer tab,</w:t>
+      </w:r>
+      <w:r>
+        <w:t xml:space="preserve"> </w:t>
+      </w:r>
+      <w:r>
+        <w:t>under the Graphs tab, add subtitle</w:t>
+      </w:r>
+      <w:r>
+        <w:t>s</w:t>
+      </w:r>
+      <w:r>
+        <w:t xml:space="preserve"> to show the scenario selections</w:t>
+      </w:r>
+      <w:r>
+        <w:t xml:space="preserve">. And adjust the “Thousand Tons” to “K Tons” on all the graphs. </w:t>
+      </w:r>
+    </w:p>
+    <w:p>
+      <w:pPr>
+        <w:pStyle w:val="BodyText"/>
+      </w:pPr>
+      <w:r>
+        <w:rPr>
+          <w:noProof/>
+        </w:rPr>
+        <w:drawing>
+          <wp:inline distT="0" distB="0" distL="0" distR="0" wp14:anchorId="240E0361" wp14:editId="22FDBD84">
+            <wp:extent cx="5943600" cy="1909445"/>
+            <wp:effectExtent l="0" t="0" r="0" b="0"/>
+            <wp:docPr id="734099853" name="Picture 1" descr="A screenshot of a graph&#10;&#10;Description automatically generated"/>
+            <wp:cNvGraphicFramePr>
+              <a:graphicFrameLocks xmlns:a="http://schemas.openxmlformats.org/drawingml/2006/main" noChangeAspect="1"/>
+            </wp:cNvGraphicFramePr>
+            <a:graphic xmlns:a="http://schemas.openxmlformats.org/drawingml/2006/main">
+              <a:graphicData uri="http://schemas.openxmlformats.org/drawingml/2006/picture">
+                <pic:pic xmlns:pic="http://schemas.openxmlformats.org/drawingml/2006/picture">
+                  <pic:nvPicPr>
+                    <pic:cNvPr id="734099853" name="Picture 1" descr="A screenshot of a graph&#10;&#10;Description automatically generated"/>
+                    <pic:cNvPicPr/>
+                  </pic:nvPicPr>
+                  <pic:blipFill>
+                    <a:blip r:embed="rId23"/>
+                    <a:stretch>
+                      <a:fillRect/>
+                    </a:stretch>
+                  </pic:blipFill>
+                  <pic:spPr>
+                    <a:xfrm>
+                      <a:off x="0" y="0"/>
+                      <a:ext cx="5943600" cy="1909445"/>
+                    </a:xfrm>
+                    <a:prstGeom prst="rect">
+                      <a:avLst/>
+                    </a:prstGeom>
+                  </pic:spPr>
+                </pic:pic>
+              </a:graphicData>
+            </a:graphic>
+          </wp:inline>
+        </w:drawing>
+      </w:r>
+    </w:p>
+    <w:p>
+      <w:pPr>
+        <w:pStyle w:val="BodyText"/>
       </w:pPr>
       <w:r>
         <w:t>Proposed speed fixes</w:t>
@@ -1206,12 +2007,8 @@
       </w:pPr>
       <w:r>
         <w:tab/>
-      </w:r>
-      <w:proofErr w:type="spellStart"/>
-      <w:r>
         <w:t>All_selected</w:t>
       </w:r>
-      <w:proofErr w:type="spellEnd"/>
     </w:p>
     <w:p>
       <w:pPr>
@@ -1219,36 +2016,8 @@
       </w:pPr>
       <w:r>
         <w:tab/>
-      </w:r>
-      <w:proofErr w:type="spellStart"/>
-      <w:r>
-        <w:t>county_base</w:t>
-      </w:r>
-      <w:proofErr w:type="spellEnd"/>
-      <w:r>
-        <w:t xml:space="preserve"> </w:t>
-      </w:r>
-      <w:proofErr w:type="spellStart"/>
-      <w:r>
-        <w:t>county_choices</w:t>
-      </w:r>
-      <w:proofErr w:type="spellEnd"/>
-      <w:r>
-        <w:t xml:space="preserve">, </w:t>
-      </w:r>
-      <w:proofErr w:type="spellStart"/>
-      <w:r>
-        <w:t>county_selected</w:t>
-      </w:r>
-      <w:proofErr w:type="spellEnd"/>
-      <w:r>
-        <w:t xml:space="preserve">, </w:t>
-      </w:r>
-      <w:proofErr w:type="spellStart"/>
-      <w:r>
-        <w:t>cty_labels</w:t>
-      </w:r>
-      <w:proofErr w:type="spellEnd"/>
+        <w:t>county_base county_choices, county_selected, cty_labels</w:t>
+      </w:r>
     </w:p>
     <w:p>
       <w:pPr>
@@ -1256,30 +2025,7 @@
       </w:pPr>
       <w:r>
         <w:tab/>
-      </w:r>
-      <w:proofErr w:type="spellStart"/>
-      <w:r>
-        <w:t>ini_commcolors</w:t>
-      </w:r>
-      <w:proofErr w:type="spellEnd"/>
-      <w:r>
-        <w:t xml:space="preserve">, </w:t>
-      </w:r>
-      <w:proofErr w:type="spellStart"/>
-      <w:r>
-        <w:t>ini_international</w:t>
-      </w:r>
-      <w:proofErr w:type="spellEnd"/>
-      <w:r>
-        <w:t xml:space="preserve">, </w:t>
-      </w:r>
-      <w:proofErr w:type="spellStart"/>
-      <w:r>
-        <w:t>ini_modecolors</w:t>
-      </w:r>
-      <w:proofErr w:type="spellEnd"/>
-      <w:r>
-        <w:t>, ini_modecolors2</w:t>
+        <w:t>ini_commcolors, ini_international, ini_modecolors, ini_modecolors2</w:t>
       </w:r>
     </w:p>
     <w:p>
@@ -1288,22 +2034,7 @@
       </w:pPr>
       <w:r>
         <w:tab/>
-      </w:r>
-      <w:proofErr w:type="spellStart"/>
-      <w:r>
-        <w:t>ITTS_base</w:t>
-      </w:r>
-      <w:proofErr w:type="spellEnd"/>
-      <w:r>
-        <w:t xml:space="preserve">, </w:t>
-      </w:r>
-      <w:proofErr w:type="spellStart"/>
-      <w:r>
-        <w:t>ITTS_base_comp</w:t>
-      </w:r>
-      <w:proofErr w:type="spellEnd"/>
-      <w:r>
-        <w:t>,</w:t>
+        <w:t>ITTS_base, ITTS_base_comp,</w:t>
       </w:r>
     </w:p>
     <w:p>
@@ -1312,20 +2043,8 @@
       </w:pPr>
       <w:r>
         <w:tab/>
-      </w:r>
-      <w:proofErr w:type="spellStart"/>
-      <w:r>
-        <w:t>ITTS_states</w:t>
-      </w:r>
-      <w:proofErr w:type="spellEnd"/>
-      <w:r>
-        <w:t xml:space="preserve">, </w:t>
-      </w:r>
-      <w:proofErr w:type="spellStart"/>
-      <w:r>
-        <w:t>ITTS_states_choices</w:t>
-      </w:r>
-      <w:proofErr w:type="spellEnd"/>
+        <w:t>ITTS_states, ITTS_states_choices</w:t>
+      </w:r>
     </w:p>
     <w:p>
       <w:pPr>
@@ -1333,14 +2052,7 @@
       </w:pPr>
       <w:r>
         <w:tab/>
-      </w:r>
-      <w:proofErr w:type="spellStart"/>
-      <w:r>
-        <w:t>Objects_new,objects_old</w:t>
-      </w:r>
-      <w:proofErr w:type="spellEnd"/>
-      <w:r>
-        <w:t>, tostate1</w:t>
+        <w:t>Objects_new,objects_old, tostate1</w:t>
       </w:r>
     </w:p>
     <w:p>
@@ -1349,52 +2061,8 @@
       </w:pPr>
       <w:r>
         <w:tab/>
-      </w:r>
-      <w:proofErr w:type="spellStart"/>
-      <w:r>
-        <w:t>State_base</w:t>
-      </w:r>
-      <w:proofErr w:type="spellEnd"/>
-      <w:r>
-        <w:t xml:space="preserve">, </w:t>
-      </w:r>
-      <w:proofErr w:type="spellStart"/>
-      <w:r>
-        <w:t>state_base_labels</w:t>
-      </w:r>
-      <w:proofErr w:type="spellEnd"/>
-      <w:r>
-        <w:t xml:space="preserve">, </w:t>
-      </w:r>
-      <w:proofErr w:type="spellStart"/>
-      <w:r>
-        <w:t>state_choice_labels</w:t>
-      </w:r>
-      <w:proofErr w:type="spellEnd"/>
-      <w:r>
-        <w:t xml:space="preserve">, </w:t>
-      </w:r>
-      <w:proofErr w:type="spellStart"/>
-      <w:r>
-        <w:t>state_choices</w:t>
-      </w:r>
-      <w:proofErr w:type="spellEnd"/>
-      <w:r>
-        <w:t xml:space="preserve">, </w:t>
-      </w:r>
-      <w:proofErr w:type="spellStart"/>
-      <w:r>
-        <w:t>state_code</w:t>
-      </w:r>
-      <w:proofErr w:type="spellEnd"/>
-      <w:r>
-        <w:t xml:space="preserve">, </w:t>
-      </w:r>
-      <w:proofErr w:type="spellStart"/>
-      <w:r>
-        <w:t>state_join</w:t>
-      </w:r>
-      <w:proofErr w:type="spellEnd"/>
+        <w:t>State_base, state_base_labels, state_choice_labels, state_choices, state_code, state_join</w:t>
+      </w:r>
     </w:p>
     <w:p>
       <w:pPr>
@@ -1409,32 +2077,19 @@
         <w:pStyle w:val="BodyText"/>
       </w:pPr>
       <w:r>
-        <w:t xml:space="preserve">Remove </w:t>
-      </w:r>
-      <w:proofErr w:type="spellStart"/>
-      <w:r>
-        <w:t>click_counties$prev</w:t>
-      </w:r>
-      <w:proofErr w:type="spellEnd"/>
-    </w:p>
-    <w:p>
-      <w:pPr>
-        <w:pStyle w:val="BodyText"/>
-      </w:pPr>
-      <w:r>
-        <w:t xml:space="preserve">Remove color </w:t>
-      </w:r>
-      <w:proofErr w:type="spellStart"/>
-      <w:r>
-        <w:t>pallete</w:t>
-      </w:r>
-      <w:proofErr w:type="spellEnd"/>
-      <w:r>
-        <w:t xml:space="preserve"> calculation for each map</w:t>
+        <w:t>Remove click_counties$prev</w:t>
+      </w:r>
+    </w:p>
+    <w:p>
+      <w:pPr>
+        <w:pStyle w:val="BodyText"/>
+      </w:pPr>
+      <w:r>
+        <w:t>Remove color pallete calculation for each map</w:t>
       </w:r>
     </w:p>
     <w:sectPr>
-      <w:footerReference w:type="default" r:id="rId18"/>
+      <w:footerReference w:type="default" r:id="rId24"/>
       <w:pgSz w:w="12240" w:h="15840"/>
       <w:pgMar w:top="1440" w:right="1440" w:bottom="1440" w:left="1440" w:header="576" w:footer="576" w:gutter="0"/>
       <w:cols w:space="720"/>
@@ -1446,7 +2101,7 @@
 </file>
 
 <file path=word/endnotes.xml><?xml version="1.0" encoding="utf-8"?>
-<w:endnotes xmlns:wpc="http://schemas.microsoft.com/office/word/2010/wordprocessingCanvas" xmlns:cx="http://schemas.microsoft.com/office/drawing/2014/chartex" xmlns:cx1="http://schemas.microsoft.com/office/drawing/2015/9/8/chartex" xmlns:cx2="http://schemas.microsoft.com/office/drawing/2015/10/21/chartex" xmlns:cx3="http://schemas.microsoft.com/office/drawing/2016/5/9/chartex" xmlns:cx4="http://schemas.microsoft.com/office/drawing/2016/5/10/chartex" xmlns:cx5="http://schemas.microsoft.com/office/drawing/2016/5/11/chartex" xmlns:cx6="http://schemas.microsoft.com/office/drawing/2016/5/12/chartex" xmlns:cx7="http://schemas.microsoft.com/office/drawing/2016/5/13/chartex" xmlns:cx8="http://schemas.microsoft.com/office/drawing/2016/5/14/chartex" xmlns:mc="http://schemas.openxmlformats.org/markup-compatibility/2006" xmlns:aink="http://schemas.microsoft.com/office/drawing/2016/ink" xmlns:am3d="http://schemas.microsoft.com/office/drawing/2017/model3d" xmlns:o="urn:schemas-microsoft-com:office:office" xmlns:oel="http://schemas.microsoft.com/office/2019/extlst" xmlns:r="http://schemas.openxmlformats.org/officeDocument/2006/relationships" xmlns:m="http://schemas.openxmlformats.org/officeDocument/2006/math" xmlns:v="urn:schemas-microsoft-com:vml" xmlns:wp14="http://schemas.microsoft.com/office/word/2010/wordprocessingDrawing" xmlns:wp="http://schemas.openxmlformats.org/drawingml/2006/wordprocessingDrawing" xmlns:w10="urn:schemas-microsoft-com:office:word" xmlns:w="http://schemas.openxmlformats.org/wordprocessingml/2006/main" xmlns:w14="http://schemas.microsoft.com/office/word/2010/wordml" xmlns:w15="http://schemas.microsoft.com/office/word/2012/wordml" xmlns:w16cex="http://schemas.microsoft.com/office/word/2018/wordml/cex" xmlns:w16cid="http://schemas.microsoft.com/office/word/2016/wordml/cid" xmlns:w16="http://schemas.microsoft.com/office/word/2018/wordml" xmlns:w16sdtdh="http://schemas.microsoft.com/office/word/2020/wordml/sdtdatahash" xmlns:w16se="http://schemas.microsoft.com/office/word/2015/wordml/symex" xmlns:wpg="http://schemas.microsoft.com/office/word/2010/wordprocessingGroup" xmlns:wpi="http://schemas.microsoft.com/office/word/2010/wordprocessingInk" xmlns:wne="http://schemas.microsoft.com/office/word/2006/wordml" xmlns:wps="http://schemas.microsoft.com/office/word/2010/wordprocessingShape" mc:Ignorable="w14 w15 w16se w16cid w16 w16cex w16sdtdh wp14">
+<w:endnotes xmlns:wpc="http://schemas.microsoft.com/office/word/2010/wordprocessingCanvas" xmlns:cx="http://schemas.microsoft.com/office/drawing/2014/chartex" xmlns:cx1="http://schemas.microsoft.com/office/drawing/2015/9/8/chartex" xmlns:cx2="http://schemas.microsoft.com/office/drawing/2015/10/21/chartex" xmlns:cx3="http://schemas.microsoft.com/office/drawing/2016/5/9/chartex" xmlns:cx4="http://schemas.microsoft.com/office/drawing/2016/5/10/chartex" xmlns:cx5="http://schemas.microsoft.com/office/drawing/2016/5/11/chartex" xmlns:cx6="http://schemas.microsoft.com/office/drawing/2016/5/12/chartex" xmlns:cx7="http://schemas.microsoft.com/office/drawing/2016/5/13/chartex" xmlns:cx8="http://schemas.microsoft.com/office/drawing/2016/5/14/chartex" xmlns:mc="http://schemas.openxmlformats.org/markup-compatibility/2006" xmlns:aink="http://schemas.microsoft.com/office/drawing/2016/ink" xmlns:am3d="http://schemas.microsoft.com/office/drawing/2017/model3d" xmlns:o="urn:schemas-microsoft-com:office:office" xmlns:oel="http://schemas.microsoft.com/office/2019/extlst" xmlns:r="http://schemas.openxmlformats.org/officeDocument/2006/relationships" xmlns:m="http://schemas.openxmlformats.org/officeDocument/2006/math" xmlns:v="urn:schemas-microsoft-com:vml" xmlns:wp14="http://schemas.microsoft.com/office/word/2010/wordprocessingDrawing" xmlns:wp="http://schemas.openxmlformats.org/drawingml/2006/wordprocessingDrawing" xmlns:w10="urn:schemas-microsoft-com:office:word" xmlns:w="http://schemas.openxmlformats.org/wordprocessingml/2006/main" xmlns:w14="http://schemas.microsoft.com/office/word/2010/wordml" xmlns:w15="http://schemas.microsoft.com/office/word/2012/wordml" xmlns:w16cex="http://schemas.microsoft.com/office/word/2018/wordml/cex" xmlns:w16cid="http://schemas.microsoft.com/office/word/2016/wordml/cid" xmlns:w16="http://schemas.microsoft.com/office/word/2018/wordml" xmlns:w16du="http://schemas.microsoft.com/office/word/2023/wordml/word16du" xmlns:w16sdtdh="http://schemas.microsoft.com/office/word/2020/wordml/sdtdatahash" xmlns:w16se="http://schemas.microsoft.com/office/word/2015/wordml/symex" xmlns:wpg="http://schemas.microsoft.com/office/word/2010/wordprocessingGroup" xmlns:wpi="http://schemas.microsoft.com/office/word/2010/wordprocessingInk" xmlns:wne="http://schemas.microsoft.com/office/word/2006/wordml" xmlns:wps="http://schemas.microsoft.com/office/word/2010/wordprocessingShape" mc:Ignorable="w14 w15 w16se w16cid w16 w16cex w16sdtdh w16du wp14">
   <w:endnote w:type="separator" w:id="-1">
     <w:p>
       <w:r>
@@ -1460,12 +2115,15 @@
         <w:continuationSeparator/>
       </w:r>
     </w:p>
+  </w:endnote>
+  <w:endnote w:type="continuationNotice" w:id="1">
+    <w:p/>
   </w:endnote>
 </w:endnotes>
 </file>
 
 <file path=word/footer1.xml><?xml version="1.0" encoding="utf-8"?>
-<w:ftr xmlns:wpc="http://schemas.microsoft.com/office/word/2010/wordprocessingCanvas" xmlns:cx="http://schemas.microsoft.com/office/drawing/2014/chartex" xmlns:cx1="http://schemas.microsoft.com/office/drawing/2015/9/8/chartex" xmlns:cx2="http://schemas.microsoft.com/office/drawing/2015/10/21/chartex" xmlns:cx3="http://schemas.microsoft.com/office/drawing/2016/5/9/chartex" xmlns:cx4="http://schemas.microsoft.com/office/drawing/2016/5/10/chartex" xmlns:cx5="http://schemas.microsoft.com/office/drawing/2016/5/11/chartex" xmlns:cx6="http://schemas.microsoft.com/office/drawing/2016/5/12/chartex" xmlns:cx7="http://schemas.microsoft.com/office/drawing/2016/5/13/chartex" xmlns:cx8="http://schemas.microsoft.com/office/drawing/2016/5/14/chartex" xmlns:mc="http://schemas.openxmlformats.org/markup-compatibility/2006" xmlns:aink="http://schemas.microsoft.com/office/drawing/2016/ink" xmlns:am3d="http://schemas.microsoft.com/office/drawing/2017/model3d" xmlns:o="urn:schemas-microsoft-com:office:office" xmlns:oel="http://schemas.microsoft.com/office/2019/extlst" xmlns:r="http://schemas.openxmlformats.org/officeDocument/2006/relationships" xmlns:m="http://schemas.openxmlformats.org/officeDocument/2006/math" xmlns:v="urn:schemas-microsoft-com:vml" xmlns:wp14="http://schemas.microsoft.com/office/word/2010/wordprocessingDrawing" xmlns:wp="http://schemas.openxmlformats.org/drawingml/2006/wordprocessingDrawing" xmlns:w10="urn:schemas-microsoft-com:office:word" xmlns:w="http://schemas.openxmlformats.org/wordprocessingml/2006/main" xmlns:w14="http://schemas.microsoft.com/office/word/2010/wordml" xmlns:w15="http://schemas.microsoft.com/office/word/2012/wordml" xmlns:w16cex="http://schemas.microsoft.com/office/word/2018/wordml/cex" xmlns:w16cid="http://schemas.microsoft.com/office/word/2016/wordml/cid" xmlns:w16="http://schemas.microsoft.com/office/word/2018/wordml" xmlns:w16sdtdh="http://schemas.microsoft.com/office/word/2020/wordml/sdtdatahash" xmlns:w16se="http://schemas.microsoft.com/office/word/2015/wordml/symex" xmlns:wpg="http://schemas.microsoft.com/office/word/2010/wordprocessingGroup" xmlns:wpi="http://schemas.microsoft.com/office/word/2010/wordprocessingInk" xmlns:wne="http://schemas.microsoft.com/office/word/2006/wordml" xmlns:wps="http://schemas.microsoft.com/office/word/2010/wordprocessingShape" mc:Ignorable="w14 w15 w16se w16cid w16 w16cex w16sdtdh wp14">
+<w:ftr xmlns:wpc="http://schemas.microsoft.com/office/word/2010/wordprocessingCanvas" xmlns:cx="http://schemas.microsoft.com/office/drawing/2014/chartex" xmlns:cx1="http://schemas.microsoft.com/office/drawing/2015/9/8/chartex" xmlns:cx2="http://schemas.microsoft.com/office/drawing/2015/10/21/chartex" xmlns:cx3="http://schemas.microsoft.com/office/drawing/2016/5/9/chartex" xmlns:cx4="http://schemas.microsoft.com/office/drawing/2016/5/10/chartex" xmlns:cx5="http://schemas.microsoft.com/office/drawing/2016/5/11/chartex" xmlns:cx6="http://schemas.microsoft.com/office/drawing/2016/5/12/chartex" xmlns:cx7="http://schemas.microsoft.com/office/drawing/2016/5/13/chartex" xmlns:cx8="http://schemas.microsoft.com/office/drawing/2016/5/14/chartex" xmlns:mc="http://schemas.openxmlformats.org/markup-compatibility/2006" xmlns:aink="http://schemas.microsoft.com/office/drawing/2016/ink" xmlns:am3d="http://schemas.microsoft.com/office/drawing/2017/model3d" xmlns:o="urn:schemas-microsoft-com:office:office" xmlns:oel="http://schemas.microsoft.com/office/2019/extlst" xmlns:r="http://schemas.openxmlformats.org/officeDocument/2006/relationships" xmlns:m="http://schemas.openxmlformats.org/officeDocument/2006/math" xmlns:v="urn:schemas-microsoft-com:vml" xmlns:wp14="http://schemas.microsoft.com/office/word/2010/wordprocessingDrawing" xmlns:wp="http://schemas.openxmlformats.org/drawingml/2006/wordprocessingDrawing" xmlns:w10="urn:schemas-microsoft-com:office:word" xmlns:w="http://schemas.openxmlformats.org/wordprocessingml/2006/main" xmlns:w14="http://schemas.microsoft.com/office/word/2010/wordml" xmlns:w15="http://schemas.microsoft.com/office/word/2012/wordml" xmlns:w16cex="http://schemas.microsoft.com/office/word/2018/wordml/cex" xmlns:w16cid="http://schemas.microsoft.com/office/word/2016/wordml/cid" xmlns:w16="http://schemas.microsoft.com/office/word/2018/wordml" xmlns:w16du="http://schemas.microsoft.com/office/word/2023/wordml/word16du" xmlns:w16sdtdh="http://schemas.microsoft.com/office/word/2020/wordml/sdtdatahash" xmlns:w16se="http://schemas.microsoft.com/office/word/2015/wordml/symex" xmlns:wpg="http://schemas.microsoft.com/office/word/2010/wordprocessingGroup" xmlns:wpi="http://schemas.microsoft.com/office/word/2010/wordprocessingInk" xmlns:wne="http://schemas.microsoft.com/office/word/2006/wordml" xmlns:wps="http://schemas.microsoft.com/office/word/2010/wordprocessingShape" mc:Ignorable="w14 w15 w16se w16cid w16 w16cex w16sdtdh w16du wp14">
   <w:p>
     <w:pPr>
       <w:pStyle w:val="Footer"/>
@@ -1506,7 +2164,7 @@
 </file>
 
 <file path=word/footnotes.xml><?xml version="1.0" encoding="utf-8"?>
-<w:footnotes xmlns:wpc="http://schemas.microsoft.com/office/word/2010/wordprocessingCanvas" xmlns:cx="http://schemas.microsoft.com/office/drawing/2014/chartex" xmlns:cx1="http://schemas.microsoft.com/office/drawing/2015/9/8/chartex" xmlns:cx2="http://schemas.microsoft.com/office/drawing/2015/10/21/chartex" xmlns:cx3="http://schemas.microsoft.com/office/drawing/2016/5/9/chartex" xmlns:cx4="http://schemas.microsoft.com/office/drawing/2016/5/10/chartex" xmlns:cx5="http://schemas.microsoft.com/office/drawing/2016/5/11/chartex" xmlns:cx6="http://schemas.microsoft.com/office/drawing/2016/5/12/chartex" xmlns:cx7="http://schemas.microsoft.com/office/drawing/2016/5/13/chartex" xmlns:cx8="http://schemas.microsoft.com/office/drawing/2016/5/14/chartex" xmlns:mc="http://schemas.openxmlformats.org/markup-compatibility/2006" xmlns:aink="http://schemas.microsoft.com/office/drawing/2016/ink" xmlns:am3d="http://schemas.microsoft.com/office/drawing/2017/model3d" xmlns:o="urn:schemas-microsoft-com:office:office" xmlns:oel="http://schemas.microsoft.com/office/2019/extlst" xmlns:r="http://schemas.openxmlformats.org/officeDocument/2006/relationships" xmlns:m="http://schemas.openxmlformats.org/officeDocument/2006/math" xmlns:v="urn:schemas-microsoft-com:vml" xmlns:wp14="http://schemas.microsoft.com/office/word/2010/wordprocessingDrawing" xmlns:wp="http://schemas.openxmlformats.org/drawingml/2006/wordprocessingDrawing" xmlns:w10="urn:schemas-microsoft-com:office:word" xmlns:w="http://schemas.openxmlformats.org/wordprocessingml/2006/main" xmlns:w14="http://schemas.microsoft.com/office/word/2010/wordml" xmlns:w15="http://schemas.microsoft.com/office/word/2012/wordml" xmlns:w16cex="http://schemas.microsoft.com/office/word/2018/wordml/cex" xmlns:w16cid="http://schemas.microsoft.com/office/word/2016/wordml/cid" xmlns:w16="http://schemas.microsoft.com/office/word/2018/wordml" xmlns:w16sdtdh="http://schemas.microsoft.com/office/word/2020/wordml/sdtdatahash" xmlns:w16se="http://schemas.microsoft.com/office/word/2015/wordml/symex" xmlns:wpg="http://schemas.microsoft.com/office/word/2010/wordprocessingGroup" xmlns:wpi="http://schemas.microsoft.com/office/word/2010/wordprocessingInk" xmlns:wne="http://schemas.microsoft.com/office/word/2006/wordml" xmlns:wps="http://schemas.microsoft.com/office/word/2010/wordprocessingShape" mc:Ignorable="w14 w15 w16se w16cid w16 w16cex w16sdtdh wp14">
+<w:footnotes xmlns:wpc="http://schemas.microsoft.com/office/word/2010/wordprocessingCanvas" xmlns:cx="http://schemas.microsoft.com/office/drawing/2014/chartex" xmlns:cx1="http://schemas.microsoft.com/office/drawing/2015/9/8/chartex" xmlns:cx2="http://schemas.microsoft.com/office/drawing/2015/10/21/chartex" xmlns:cx3="http://schemas.microsoft.com/office/drawing/2016/5/9/chartex" xmlns:cx4="http://schemas.microsoft.com/office/drawing/2016/5/10/chartex" xmlns:cx5="http://schemas.microsoft.com/office/drawing/2016/5/11/chartex" xmlns:cx6="http://schemas.microsoft.com/office/drawing/2016/5/12/chartex" xmlns:cx7="http://schemas.microsoft.com/office/drawing/2016/5/13/chartex" xmlns:cx8="http://schemas.microsoft.com/office/drawing/2016/5/14/chartex" xmlns:mc="http://schemas.openxmlformats.org/markup-compatibility/2006" xmlns:aink="http://schemas.microsoft.com/office/drawing/2016/ink" xmlns:am3d="http://schemas.microsoft.com/office/drawing/2017/model3d" xmlns:o="urn:schemas-microsoft-com:office:office" xmlns:oel="http://schemas.microsoft.com/office/2019/extlst" xmlns:r="http://schemas.openxmlformats.org/officeDocument/2006/relationships" xmlns:m="http://schemas.openxmlformats.org/officeDocument/2006/math" xmlns:v="urn:schemas-microsoft-com:vml" xmlns:wp14="http://schemas.microsoft.com/office/word/2010/wordprocessingDrawing" xmlns:wp="http://schemas.openxmlformats.org/drawingml/2006/wordprocessingDrawing" xmlns:w10="urn:schemas-microsoft-com:office:word" xmlns:w="http://schemas.openxmlformats.org/wordprocessingml/2006/main" xmlns:w14="http://schemas.microsoft.com/office/word/2010/wordml" xmlns:w15="http://schemas.microsoft.com/office/word/2012/wordml" xmlns:w16cex="http://schemas.microsoft.com/office/word/2018/wordml/cex" xmlns:w16cid="http://schemas.microsoft.com/office/word/2016/wordml/cid" xmlns:w16="http://schemas.microsoft.com/office/word/2018/wordml" xmlns:w16du="http://schemas.microsoft.com/office/word/2023/wordml/word16du" xmlns:w16sdtdh="http://schemas.microsoft.com/office/word/2020/wordml/sdtdatahash" xmlns:w16se="http://schemas.microsoft.com/office/word/2015/wordml/symex" xmlns:wpg="http://schemas.microsoft.com/office/word/2010/wordprocessingGroup" xmlns:wpi="http://schemas.microsoft.com/office/word/2010/wordprocessingInk" xmlns:wne="http://schemas.microsoft.com/office/word/2006/wordml" xmlns:wps="http://schemas.microsoft.com/office/word/2010/wordprocessingShape" mc:Ignorable="w14 w15 w16se w16cid w16 w16cex w16sdtdh w16du wp14">
   <w:footnote w:type="separator" w:id="-1">
     <w:p>
       <w:r>
@@ -1520,12 +2178,15 @@
         <w:continuationSeparator/>
       </w:r>
     </w:p>
+  </w:footnote>
+  <w:footnote w:type="continuationNotice" w:id="1">
+    <w:p/>
   </w:footnote>
 </w:footnotes>
 </file>
 
 <file path=word/numbering.xml><?xml version="1.0" encoding="utf-8"?>
-<w:numbering xmlns:wpc="http://schemas.microsoft.com/office/word/2010/wordprocessingCanvas" xmlns:cx="http://schemas.microsoft.com/office/drawing/2014/chartex" xmlns:cx1="http://schemas.microsoft.com/office/drawing/2015/9/8/chartex" xmlns:cx2="http://schemas.microsoft.com/office/drawing/2015/10/21/chartex" xmlns:cx3="http://schemas.microsoft.com/office/drawing/2016/5/9/chartex" xmlns:cx4="http://schemas.microsoft.com/office/drawing/2016/5/10/chartex" xmlns:cx5="http://schemas.microsoft.com/office/drawing/2016/5/11/chartex" xmlns:cx6="http://schemas.microsoft.com/office/drawing/2016/5/12/chartex" xmlns:cx7="http://schemas.microsoft.com/office/drawing/2016/5/13/chartex" xmlns:cx8="http://schemas.microsoft.com/office/drawing/2016/5/14/chartex" xmlns:mc="http://schemas.openxmlformats.org/markup-compatibility/2006" xmlns:aink="http://schemas.microsoft.com/office/drawing/2016/ink" xmlns:am3d="http://schemas.microsoft.com/office/drawing/2017/model3d" xmlns:o="urn:schemas-microsoft-com:office:office" xmlns:oel="http://schemas.microsoft.com/office/2019/extlst" xmlns:r="http://schemas.openxmlformats.org/officeDocument/2006/relationships" xmlns:m="http://schemas.openxmlformats.org/officeDocument/2006/math" xmlns:v="urn:schemas-microsoft-com:vml" xmlns:wp14="http://schemas.microsoft.com/office/word/2010/wordprocessingDrawing" xmlns:wp="http://schemas.openxmlformats.org/drawingml/2006/wordprocessingDrawing" xmlns:w10="urn:schemas-microsoft-com:office:word" xmlns:w="http://schemas.openxmlformats.org/wordprocessingml/2006/main" xmlns:w14="http://schemas.microsoft.com/office/word/2010/wordml" xmlns:w15="http://schemas.microsoft.com/office/word/2012/wordml" xmlns:w16cex="http://schemas.microsoft.com/office/word/2018/wordml/cex" xmlns:w16cid="http://schemas.microsoft.com/office/word/2016/wordml/cid" xmlns:w16="http://schemas.microsoft.com/office/word/2018/wordml" xmlns:w16sdtdh="http://schemas.microsoft.com/office/word/2020/wordml/sdtdatahash" xmlns:w16se="http://schemas.microsoft.com/office/word/2015/wordml/symex" xmlns:wpg="http://schemas.microsoft.com/office/word/2010/wordprocessingGroup" xmlns:wpi="http://schemas.microsoft.com/office/word/2010/wordprocessingInk" xmlns:wne="http://schemas.microsoft.com/office/word/2006/wordml" xmlns:wps="http://schemas.microsoft.com/office/word/2010/wordprocessingShape" mc:Ignorable="w14 w15 w16se w16cid w16 w16cex w16sdtdh wp14">
+<w:numbering xmlns:wpc="http://schemas.microsoft.com/office/word/2010/wordprocessingCanvas" xmlns:cx="http://schemas.microsoft.com/office/drawing/2014/chartex" xmlns:cx1="http://schemas.microsoft.com/office/drawing/2015/9/8/chartex" xmlns:cx2="http://schemas.microsoft.com/office/drawing/2015/10/21/chartex" xmlns:cx3="http://schemas.microsoft.com/office/drawing/2016/5/9/chartex" xmlns:cx4="http://schemas.microsoft.com/office/drawing/2016/5/10/chartex" xmlns:cx5="http://schemas.microsoft.com/office/drawing/2016/5/11/chartex" xmlns:cx6="http://schemas.microsoft.com/office/drawing/2016/5/12/chartex" xmlns:cx7="http://schemas.microsoft.com/office/drawing/2016/5/13/chartex" xmlns:cx8="http://schemas.microsoft.com/office/drawing/2016/5/14/chartex" xmlns:mc="http://schemas.openxmlformats.org/markup-compatibility/2006" xmlns:aink="http://schemas.microsoft.com/office/drawing/2016/ink" xmlns:am3d="http://schemas.microsoft.com/office/drawing/2017/model3d" xmlns:o="urn:schemas-microsoft-com:office:office" xmlns:oel="http://schemas.microsoft.com/office/2019/extlst" xmlns:r="http://schemas.openxmlformats.org/officeDocument/2006/relationships" xmlns:m="http://schemas.openxmlformats.org/officeDocument/2006/math" xmlns:v="urn:schemas-microsoft-com:vml" xmlns:wp14="http://schemas.microsoft.com/office/word/2010/wordprocessingDrawing" xmlns:wp="http://schemas.openxmlformats.org/drawingml/2006/wordprocessingDrawing" xmlns:w10="urn:schemas-microsoft-com:office:word" xmlns:w="http://schemas.openxmlformats.org/wordprocessingml/2006/main" xmlns:w14="http://schemas.microsoft.com/office/word/2010/wordml" xmlns:w15="http://schemas.microsoft.com/office/word/2012/wordml" xmlns:w16cex="http://schemas.microsoft.com/office/word/2018/wordml/cex" xmlns:w16cid="http://schemas.microsoft.com/office/word/2016/wordml/cid" xmlns:w16="http://schemas.microsoft.com/office/word/2018/wordml" xmlns:w16du="http://schemas.microsoft.com/office/word/2023/wordml/word16du" xmlns:w16sdtdh="http://schemas.microsoft.com/office/word/2020/wordml/sdtdatahash" xmlns:w16se="http://schemas.microsoft.com/office/word/2015/wordml/symex" xmlns:wpg="http://schemas.microsoft.com/office/word/2010/wordprocessingGroup" xmlns:wpi="http://schemas.microsoft.com/office/word/2010/wordprocessingInk" xmlns:wne="http://schemas.microsoft.com/office/word/2006/wordml" xmlns:wps="http://schemas.microsoft.com/office/word/2010/wordprocessingShape" mc:Ignorable="w14 w15 w16se w16cid w16 w16cex w16sdtdh w16du wp14">
   <w:abstractNum w:abstractNumId="0" w15:restartNumberingAfterBreak="0">
     <w:nsid w:val="FFFFFF89"/>
     <w:multiLevelType w:val="singleLevel"/>
@@ -1547,6 +2208,95 @@
     </w:lvl>
   </w:abstractNum>
   <w:abstractNum w:abstractNumId="1" w15:restartNumberingAfterBreak="0">
+    <w:nsid w:val="0B365297"/>
+    <w:multiLevelType w:val="hybridMultilevel"/>
+    <w:tmpl w:val="EB083EA4"/>
+    <w:lvl w:ilvl="0" w:tplc="0409000F">
+      <w:start w:val="1"/>
+      <w:numFmt w:val="decimal"/>
+      <w:lvlText w:val="%1."/>
+      <w:lvlJc w:val="left"/>
+      <w:pPr>
+        <w:ind w:left="720" w:hanging="360"/>
+      </w:pPr>
+      <w:rPr>
+        <w:rFonts w:hint="default"/>
+      </w:rPr>
+    </w:lvl>
+    <w:lvl w:ilvl="1" w:tplc="04090019" w:tentative="1">
+      <w:start w:val="1"/>
+      <w:numFmt w:val="lowerLetter"/>
+      <w:lvlText w:val="%2."/>
+      <w:lvlJc w:val="left"/>
+      <w:pPr>
+        <w:ind w:left="1440" w:hanging="360"/>
+      </w:pPr>
+    </w:lvl>
+    <w:lvl w:ilvl="2" w:tplc="0409001B" w:tentative="1">
+      <w:start w:val="1"/>
+      <w:numFmt w:val="lowerRoman"/>
+      <w:lvlText w:val="%3."/>
+      <w:lvlJc w:val="right"/>
+      <w:pPr>
+        <w:ind w:left="2160" w:hanging="180"/>
+      </w:pPr>
+    </w:lvl>
+    <w:lvl w:ilvl="3" w:tplc="0409000F" w:tentative="1">
+      <w:start w:val="1"/>
+      <w:numFmt w:val="decimal"/>
+      <w:lvlText w:val="%4."/>
+      <w:lvlJc w:val="left"/>
+      <w:pPr>
+        <w:ind w:left="2880" w:hanging="360"/>
+      </w:pPr>
+    </w:lvl>
+    <w:lvl w:ilvl="4" w:tplc="04090019" w:tentative="1">
+      <w:start w:val="1"/>
+      <w:numFmt w:val="lowerLetter"/>
+      <w:lvlText w:val="%5."/>
+      <w:lvlJc w:val="left"/>
+      <w:pPr>
+        <w:ind w:left="3600" w:hanging="360"/>
+      </w:pPr>
+    </w:lvl>
+    <w:lvl w:ilvl="5" w:tplc="0409001B" w:tentative="1">
+      <w:start w:val="1"/>
+      <w:numFmt w:val="lowerRoman"/>
+      <w:lvlText w:val="%6."/>
+      <w:lvlJc w:val="right"/>
+      <w:pPr>
+        <w:ind w:left="4320" w:hanging="180"/>
+      </w:pPr>
+    </w:lvl>
+    <w:lvl w:ilvl="6" w:tplc="0409000F" w:tentative="1">
+      <w:start w:val="1"/>
+      <w:numFmt w:val="decimal"/>
+      <w:lvlText w:val="%7."/>
+      <w:lvlJc w:val="left"/>
+      <w:pPr>
+        <w:ind w:left="5040" w:hanging="360"/>
+      </w:pPr>
+    </w:lvl>
+    <w:lvl w:ilvl="7" w:tplc="04090019" w:tentative="1">
+      <w:start w:val="1"/>
+      <w:numFmt w:val="lowerLetter"/>
+      <w:lvlText w:val="%8."/>
+      <w:lvlJc w:val="left"/>
+      <w:pPr>
+        <w:ind w:left="5760" w:hanging="360"/>
+      </w:pPr>
+    </w:lvl>
+    <w:lvl w:ilvl="8" w:tplc="0409001B" w:tentative="1">
+      <w:start w:val="1"/>
+      <w:numFmt w:val="lowerRoman"/>
+      <w:lvlText w:val="%9."/>
+      <w:lvlJc w:val="right"/>
+      <w:pPr>
+        <w:ind w:left="6480" w:hanging="180"/>
+      </w:pPr>
+    </w:lvl>
+  </w:abstractNum>
+  <w:abstractNum w:abstractNumId="2" w15:restartNumberingAfterBreak="0">
     <w:nsid w:val="32E52DCE"/>
     <w:multiLevelType w:val="singleLevel"/>
     <w:tmpl w:val="C52CE2DA"/>
@@ -1566,7 +2316,7 @@
       </w:rPr>
     </w:lvl>
   </w:abstractNum>
-  <w:abstractNum w:abstractNumId="2" w15:restartNumberingAfterBreak="0">
+  <w:abstractNum w:abstractNumId="3" w15:restartNumberingAfterBreak="0">
     <w:nsid w:val="33BF6360"/>
     <w:multiLevelType w:val="hybridMultilevel"/>
     <w:tmpl w:val="49941028"/>
@@ -1594,7 +2344,7 @@
         <w:rFonts w:ascii="Courier New" w:hAnsi="Courier New" w:cs="Courier New" w:hint="default"/>
       </w:rPr>
     </w:lvl>
-    <w:lvl w:ilvl="2" w:tplc="04090005" w:tentative="1">
+    <w:lvl w:ilvl="2" w:tplc="04090005">
       <w:start w:val="1"/>
       <w:numFmt w:val="bullet"/>
       <w:lvlText w:val=""/>
@@ -1679,7 +2429,7 @@
       </w:rPr>
     </w:lvl>
   </w:abstractNum>
-  <w:abstractNum w:abstractNumId="3" w15:restartNumberingAfterBreak="0">
+  <w:abstractNum w:abstractNumId="4" w15:restartNumberingAfterBreak="0">
     <w:nsid w:val="4377683B"/>
     <w:multiLevelType w:val="multilevel"/>
     <w:tmpl w:val="F2264700"/>
@@ -1828,7 +2578,7 @@
       </w:rPr>
     </w:lvl>
   </w:abstractNum>
-  <w:abstractNum w:abstractNumId="4" w15:restartNumberingAfterBreak="0">
+  <w:abstractNum w:abstractNumId="5" w15:restartNumberingAfterBreak="0">
     <w:nsid w:val="506D2EF8"/>
     <w:multiLevelType w:val="singleLevel"/>
     <w:tmpl w:val="6ED0A116"/>
@@ -1849,7 +2599,7 @@
       </w:rPr>
     </w:lvl>
   </w:abstractNum>
-  <w:abstractNum w:abstractNumId="5" w15:restartNumberingAfterBreak="0">
+  <w:abstractNum w:abstractNumId="6" w15:restartNumberingAfterBreak="0">
     <w:nsid w:val="63F16D08"/>
     <w:multiLevelType w:val="singleLevel"/>
     <w:tmpl w:val="9E98C5BC"/>
@@ -1870,7 +2620,7 @@
       </w:rPr>
     </w:lvl>
   </w:abstractNum>
-  <w:abstractNum w:abstractNumId="6" w15:restartNumberingAfterBreak="0">
+  <w:abstractNum w:abstractNumId="7" w15:restartNumberingAfterBreak="0">
     <w:nsid w:val="6EA44B70"/>
     <w:multiLevelType w:val="multilevel"/>
     <w:tmpl w:val="8EFA81F2"/>
@@ -2020,43 +2770,46 @@
     </w:lvl>
   </w:abstractNum>
   <w:num w:numId="1" w16cid:durableId="262420120">
-    <w:abstractNumId w:val="1"/>
+    <w:abstractNumId w:val="2"/>
   </w:num>
   <w:num w:numId="2" w16cid:durableId="1545797884">
     <w:abstractNumId w:val="0"/>
   </w:num>
   <w:num w:numId="3" w16cid:durableId="1222211657">
+    <w:abstractNumId w:val="5"/>
+  </w:num>
+  <w:num w:numId="4" w16cid:durableId="1476751790">
+    <w:abstractNumId w:val="6"/>
+  </w:num>
+  <w:num w:numId="5" w16cid:durableId="302269940">
+    <w:abstractNumId w:val="5"/>
+  </w:num>
+  <w:num w:numId="6" w16cid:durableId="933244593">
+    <w:abstractNumId w:val="2"/>
+  </w:num>
+  <w:num w:numId="7" w16cid:durableId="1514874233">
+    <w:abstractNumId w:val="6"/>
+  </w:num>
+  <w:num w:numId="8" w16cid:durableId="805853875">
+    <w:abstractNumId w:val="6"/>
+  </w:num>
+  <w:num w:numId="9" w16cid:durableId="1583415603">
+    <w:abstractNumId w:val="7"/>
+  </w:num>
+  <w:num w:numId="10" w16cid:durableId="92288528">
     <w:abstractNumId w:val="4"/>
   </w:num>
-  <w:num w:numId="4" w16cid:durableId="1476751790">
-    <w:abstractNumId w:val="5"/>
-  </w:num>
-  <w:num w:numId="5" w16cid:durableId="302269940">
-    <w:abstractNumId w:val="4"/>
-  </w:num>
-  <w:num w:numId="6" w16cid:durableId="933244593">
-    <w:abstractNumId w:val="1"/>
-  </w:num>
-  <w:num w:numId="7" w16cid:durableId="1514874233">
-    <w:abstractNumId w:val="5"/>
-  </w:num>
-  <w:num w:numId="8" w16cid:durableId="805853875">
-    <w:abstractNumId w:val="5"/>
-  </w:num>
-  <w:num w:numId="9" w16cid:durableId="1583415603">
-    <w:abstractNumId w:val="6"/>
-  </w:num>
-  <w:num w:numId="10" w16cid:durableId="92288528">
+  <w:num w:numId="11" w16cid:durableId="613637574">
     <w:abstractNumId w:val="3"/>
   </w:num>
-  <w:num w:numId="11" w16cid:durableId="613637574">
-    <w:abstractNumId w:val="2"/>
+  <w:num w:numId="12" w16cid:durableId="471406285">
+    <w:abstractNumId w:val="1"/>
   </w:num>
 </w:numbering>
 </file>
 
 <file path=word/styles.xml><?xml version="1.0" encoding="utf-8"?>
-<w:styles xmlns:mc="http://schemas.openxmlformats.org/markup-compatibility/2006" xmlns:r="http://schemas.openxmlformats.org/officeDocument/2006/relationships" xmlns:w="http://schemas.openxmlformats.org/wordprocessingml/2006/main" xmlns:w14="http://schemas.microsoft.com/office/word/2010/wordml" xmlns:w15="http://schemas.microsoft.com/office/word/2012/wordml" xmlns:w16cex="http://schemas.microsoft.com/office/word/2018/wordml/cex" xmlns:w16cid="http://schemas.microsoft.com/office/word/2016/wordml/cid" xmlns:w16="http://schemas.microsoft.com/office/word/2018/wordml" xmlns:w16sdtdh="http://schemas.microsoft.com/office/word/2020/wordml/sdtdatahash" xmlns:w16se="http://schemas.microsoft.com/office/word/2015/wordml/symex" mc:Ignorable="w14 w15 w16se w16cid w16 w16cex w16sdtdh">
+<w:styles xmlns:mc="http://schemas.openxmlformats.org/markup-compatibility/2006" xmlns:r="http://schemas.openxmlformats.org/officeDocument/2006/relationships" xmlns:w="http://schemas.openxmlformats.org/wordprocessingml/2006/main" xmlns:w14="http://schemas.microsoft.com/office/word/2010/wordml" xmlns:w15="http://schemas.microsoft.com/office/word/2012/wordml" xmlns:w16cex="http://schemas.microsoft.com/office/word/2018/wordml/cex" xmlns:w16cid="http://schemas.microsoft.com/office/word/2016/wordml/cid" xmlns:w16="http://schemas.microsoft.com/office/word/2018/wordml" xmlns:w16du="http://schemas.microsoft.com/office/word/2023/wordml/word16du" xmlns:w16sdtdh="http://schemas.microsoft.com/office/word/2020/wordml/sdtdatahash" xmlns:w16se="http://schemas.microsoft.com/office/word/2015/wordml/symex" mc:Ignorable="w14 w15 w16se w16cid w16 w16cex w16sdtdh w16du">
   <w:docDefaults>
     <w:rPrDefault>
       <w:rPr>
@@ -3046,10 +3799,26 @@
 </file>
 
 <file path=customXml/item1.xml><?xml version="1.0" encoding="utf-8"?>
-<b:Sources xmlns:b="http://schemas.openxmlformats.org/officeDocument/2006/bibliography" xmlns="http://schemas.openxmlformats.org/officeDocument/2006/bibliography" SelectedStyle="\APA.XSL" StyleName="APA"/>
+<p:properties xmlns:p="http://schemas.microsoft.com/office/2006/metadata/properties" xmlns:xsi="http://www.w3.org/2001/XMLSchema-instance" xmlns:pc="http://schemas.microsoft.com/office/infopath/2007/PartnerControls">
+  <documentManagement>
+    <TaxCatchAll xmlns="26de6cc7-c4eb-496f-a87b-e0b9ee3496e4" xsi:nil="true"/>
+    <lcf76f155ced4ddcb4097134ff3c332f xmlns="fd8adc95-af38-4e24-adb0-c6cdfec87d24">
+      <Terms xmlns="http://schemas.microsoft.com/office/infopath/2007/PartnerControls"/>
+    </lcf76f155ced4ddcb4097134ff3c332f>
+  </documentManagement>
+</p:properties>
 </file>
 
 <file path=customXml/item2.xml><?xml version="1.0" encoding="utf-8"?>
+<?mso-contentType ?>
+<FormTemplates xmlns="http://schemas.microsoft.com/sharepoint/v3/contenttype/forms">
+  <Display>DocumentLibraryForm</Display>
+  <Edit>DocumentLibraryForm</Edit>
+  <New>DocumentLibraryForm</New>
+</FormTemplates>
+</file>
+
+<file path=customXml/item3.xml><?xml version="1.0" encoding="utf-8"?>
 <ct:contentTypeSchema xmlns:ct="http://schemas.microsoft.com/office/2006/metadata/contentType" xmlns:ma="http://schemas.microsoft.com/office/2006/metadata/properties/metaAttributes" ct:_="" ma:_="" ma:contentTypeName="Document" ma:contentTypeID="0x0101000E19918499297F478E853E1AC1BD2436" ma:contentTypeVersion="11" ma:contentTypeDescription="Create a new document." ma:contentTypeScope="" ma:versionID="7085dc54fca32fe95bd041abd6c63514">
   <xsd:schema xmlns:xsd="http://www.w3.org/2001/XMLSchema" xmlns:xs="http://www.w3.org/2001/XMLSchema" xmlns:p="http://schemas.microsoft.com/office/2006/metadata/properties" xmlns:ns2="fd8adc95-af38-4e24-adb0-c6cdfec87d24" xmlns:ns3="26de6cc7-c4eb-496f-a87b-e0b9ee3496e4" targetNamespace="http://schemas.microsoft.com/office/2006/metadata/properties" ma:root="true" ma:fieldsID="b0d279bbba74afc490e749af5c441aa5" ns2:_="" ns3:_="">
     <xsd:import namespace="fd8adc95-af38-4e24-adb0-c6cdfec87d24"/>
@@ -3238,35 +4007,30 @@
 </ct:contentTypeSchema>
 </file>
 
-<file path=customXml/item3.xml><?xml version="1.0" encoding="utf-8"?>
-<?mso-contentType ?>
-<FormTemplates xmlns="http://schemas.microsoft.com/sharepoint/v3/contenttype/forms">
-  <Display>DocumentLibraryForm</Display>
-  <Edit>DocumentLibraryForm</Edit>
-  <New>DocumentLibraryForm</New>
-</FormTemplates>
-</file>
-
 <file path=customXml/item4.xml><?xml version="1.0" encoding="utf-8"?>
-<p:properties xmlns:p="http://schemas.microsoft.com/office/2006/metadata/properties" xmlns:xsi="http://www.w3.org/2001/XMLSchema-instance" xmlns:pc="http://schemas.microsoft.com/office/infopath/2007/PartnerControls">
-  <documentManagement>
-    <TaxCatchAll xmlns="26de6cc7-c4eb-496f-a87b-e0b9ee3496e4" xsi:nil="true"/>
-    <lcf76f155ced4ddcb4097134ff3c332f xmlns="fd8adc95-af38-4e24-adb0-c6cdfec87d24">
-      <Terms xmlns="http://schemas.microsoft.com/office/infopath/2007/PartnerControls"/>
-    </lcf76f155ced4ddcb4097134ff3c332f>
-  </documentManagement>
-</p:properties>
+<b:Sources xmlns:b="http://schemas.openxmlformats.org/officeDocument/2006/bibliography" xmlns="http://schemas.openxmlformats.org/officeDocument/2006/bibliography" SelectedStyle="\APA.XSL" StyleName="APA"/>
 </file>
 
 <file path=customXml/itemProps1.xml><?xml version="1.0" encoding="utf-8"?>
-<ds:datastoreItem xmlns:ds="http://schemas.openxmlformats.org/officeDocument/2006/customXml" ds:itemID="{26857DE8-ED05-4EDC-9711-0FCDEB510A86}">
+<ds:datastoreItem xmlns:ds="http://schemas.openxmlformats.org/officeDocument/2006/customXml" ds:itemID="{010E376D-5E8B-4288-8ABF-92E4E052FC73}">
   <ds:schemaRefs>
-    <ds:schemaRef ds:uri="http://schemas.openxmlformats.org/officeDocument/2006/bibliography"/>
+    <ds:schemaRef ds:uri="http://schemas.microsoft.com/office/2006/metadata/properties"/>
+    <ds:schemaRef ds:uri="http://schemas.microsoft.com/office/infopath/2007/PartnerControls"/>
+    <ds:schemaRef ds:uri="26de6cc7-c4eb-496f-a87b-e0b9ee3496e4"/>
+    <ds:schemaRef ds:uri="fd8adc95-af38-4e24-adb0-c6cdfec87d24"/>
   </ds:schemaRefs>
 </ds:datastoreItem>
 </file>
 
 <file path=customXml/itemProps2.xml><?xml version="1.0" encoding="utf-8"?>
+<ds:datastoreItem xmlns:ds="http://schemas.openxmlformats.org/officeDocument/2006/customXml" ds:itemID="{45851F22-3AD6-408E-9A37-1D56FA0099C0}">
+  <ds:schemaRefs>
+    <ds:schemaRef ds:uri="http://schemas.microsoft.com/sharepoint/v3/contenttype/forms"/>
+  </ds:schemaRefs>
+</ds:datastoreItem>
+</file>
+
+<file path=customXml/itemProps3.xml><?xml version="1.0" encoding="utf-8"?>
 <ds:datastoreItem xmlns:ds="http://schemas.openxmlformats.org/officeDocument/2006/customXml" ds:itemID="{077E9983-401F-43A5-AE28-247228310602}">
   <ds:schemaRefs>
     <ds:schemaRef ds:uri="http://schemas.microsoft.com/office/2006/metadata/contentType"/>
@@ -3285,21 +4049,10 @@
 </ds:datastoreItem>
 </file>
 
-<file path=customXml/itemProps3.xml><?xml version="1.0" encoding="utf-8"?>
-<ds:datastoreItem xmlns:ds="http://schemas.openxmlformats.org/officeDocument/2006/customXml" ds:itemID="{45851F22-3AD6-408E-9A37-1D56FA0099C0}">
+<file path=customXml/itemProps4.xml><?xml version="1.0" encoding="utf-8"?>
+<ds:datastoreItem xmlns:ds="http://schemas.openxmlformats.org/officeDocument/2006/customXml" ds:itemID="{26857DE8-ED05-4EDC-9711-0FCDEB510A86}">
   <ds:schemaRefs>
-    <ds:schemaRef ds:uri="http://schemas.microsoft.com/sharepoint/v3/contenttype/forms"/>
-  </ds:schemaRefs>
-</ds:datastoreItem>
-</file>
-
-<file path=customXml/itemProps4.xml><?xml version="1.0" encoding="utf-8"?>
-<ds:datastoreItem xmlns:ds="http://schemas.openxmlformats.org/officeDocument/2006/customXml" ds:itemID="{010E376D-5E8B-4288-8ABF-92E4E052FC73}">
-  <ds:schemaRefs>
-    <ds:schemaRef ds:uri="http://schemas.microsoft.com/office/2006/metadata/properties"/>
-    <ds:schemaRef ds:uri="http://schemas.microsoft.com/office/infopath/2007/PartnerControls"/>
-    <ds:schemaRef ds:uri="26de6cc7-c4eb-496f-a87b-e0b9ee3496e4"/>
-    <ds:schemaRef ds:uri="fd8adc95-af38-4e24-adb0-c6cdfec87d24"/>
+    <ds:schemaRef ds:uri="http://schemas.openxmlformats.org/officeDocument/2006/bibliography"/>
   </ds:schemaRefs>
 </ds:datastoreItem>
 </file>
</xml_diff>